<commit_message>
Update demo and documentation with the new version 2.2.0
</commit_message>
<xml_diff>
--- a/doc/RestClient.docx
+++ b/doc/RestClient.docx
@@ -1529,7 +1529,7 @@
           <w:szCs w:val="20"/>
           <w:lang w:val="en-US" w:eastAsia="es-MX"/>
         </w:rPr>
-        <w:t xml:space="preserve"> (</w:t>
+        <w:t>(</w:t>
       </w:r>
       <w:r>
         <w:rPr>
@@ -1986,7 +1986,7 @@
           <w:szCs w:val="20"/>
           <w:lang w:val="en-US" w:eastAsia="es-MX"/>
         </w:rPr>
-        <w:t xml:space="preserve"> (</w:t>
+        <w:t>(</w:t>
       </w:r>
       <w:r>
         <w:rPr>
@@ -2446,6 +2446,8 @@
         </w:rPr>
         <w:t>DisplayDialog</w:t>
       </w:r>
+      <w:bookmarkStart w:id="0" w:name="_GoBack"/>
+      <w:bookmarkEnd w:id="0"/>
       <w:proofErr w:type="spellEnd"/>
       <w:r>
         <w:rPr>
@@ -2455,7 +2457,7 @@
           <w:szCs w:val="20"/>
           <w:lang w:val="en-US" w:eastAsia="es-MX"/>
         </w:rPr>
-        <w:t xml:space="preserve"> (</w:t>
+        <w:t>(</w:t>
       </w:r>
       <w:r>
         <w:rPr>
@@ -2519,27 +2521,15 @@
         </w:rPr>
         <w:t>User</w:t>
       </w:r>
-      <w:proofErr w:type="gramStart"/>
-      <w:r>
-        <w:rPr>
-          <w:rFonts w:ascii="Consolas" w:eastAsia="Times New Roman" w:hAnsi="Consolas" w:cs="Courier New"/>
-          <w:color w:val="24292E"/>
-          <w:sz w:val="20"/>
-          <w:szCs w:val="20"/>
-          <w:lang w:val="en-US" w:eastAsia="es-MX"/>
-        </w:rPr>
-        <w:t>&gt;(</w:t>
-      </w:r>
-      <w:proofErr w:type="gramEnd"/>
-      <w:r>
-        <w:rPr>
-          <w:rFonts w:ascii="Consolas" w:eastAsia="Times New Roman" w:hAnsi="Consolas" w:cs="Courier New"/>
-          <w:color w:val="24292E"/>
-          <w:sz w:val="20"/>
-          <w:szCs w:val="20"/>
-          <w:lang w:val="en-US" w:eastAsia="es-MX"/>
-        </w:rPr>
-        <w:t xml:space="preserve">response, </w:t>
+      <w:r>
+        <w:rPr>
+          <w:rFonts w:ascii="Consolas" w:eastAsia="Times New Roman" w:hAnsi="Consolas" w:cs="Courier New"/>
+          <w:color w:val="24292E"/>
+          <w:sz w:val="20"/>
+          <w:szCs w:val="20"/>
+          <w:lang w:val="en-US" w:eastAsia="es-MX"/>
+        </w:rPr>
+        <w:t xml:space="preserve">&gt;(response, </w:t>
       </w:r>
       <w:r>
         <w:rPr>
@@ -3023,6 +3013,69 @@
         <w:t>Platform</w:t>
       </w:r>
       <w:proofErr w:type="spellEnd"/>
+      <w:r>
+        <w:rPr>
+          <w:rFonts w:ascii="Segoe UI" w:hAnsi="Segoe UI" w:cs="Segoe UI"/>
+          <w:color w:val="24292E"/>
+          <w:shd w:val="clear" w:color="auto" w:fill="FFFFFF"/>
+        </w:rPr>
+        <w:t> (</w:t>
+      </w:r>
+      <w:hyperlink r:id="rId9" w:history="1">
+        <w:r>
+          <w:rPr>
+            <w:rStyle w:val="Hipervnculo"/>
+            <w:rFonts w:ascii="Segoe UI" w:hAnsi="Segoe UI" w:cs="Segoe UI"/>
+            <w:color w:val="0366D6"/>
+            <w:shd w:val="clear" w:color="auto" w:fill="FFFFFF"/>
+          </w:rPr>
+          <w:t>RSG.Promise_standard.dll</w:t>
+        </w:r>
+      </w:hyperlink>
+      <w:r>
+        <w:rPr>
+          <w:rFonts w:ascii="Segoe UI" w:hAnsi="Segoe UI" w:cs="Segoe UI"/>
+          <w:color w:val="24292E"/>
+          <w:shd w:val="clear" w:color="auto" w:fill="FFFFFF"/>
+        </w:rPr>
+        <w:t> </w:t>
+      </w:r>
+      <w:proofErr w:type="spellStart"/>
+      <w:r>
+        <w:rPr>
+          <w:rFonts w:ascii="Segoe UI" w:hAnsi="Segoe UI" w:cs="Segoe UI"/>
+          <w:color w:val="24292E"/>
+          <w:shd w:val="clear" w:color="auto" w:fill="FFFFFF"/>
+        </w:rPr>
+        <w:t>is</w:t>
+      </w:r>
+      <w:proofErr w:type="spellEnd"/>
+      <w:r>
+        <w:rPr>
+          <w:rFonts w:ascii="Segoe UI" w:hAnsi="Segoe UI" w:cs="Segoe UI"/>
+          <w:color w:val="24292E"/>
+          <w:shd w:val="clear" w:color="auto" w:fill="FFFFFF"/>
+        </w:rPr>
+        <w:t xml:space="preserve"> </w:t>
+      </w:r>
+      <w:proofErr w:type="spellStart"/>
+      <w:r>
+        <w:rPr>
+          <w:rFonts w:ascii="Segoe UI" w:hAnsi="Segoe UI" w:cs="Segoe UI"/>
+          <w:color w:val="24292E"/>
+          <w:shd w:val="clear" w:color="auto" w:fill="FFFFFF"/>
+        </w:rPr>
+        <w:t>required</w:t>
+      </w:r>
+      <w:proofErr w:type="spellEnd"/>
+      <w:r>
+        <w:rPr>
+          <w:rFonts w:ascii="Segoe UI" w:hAnsi="Segoe UI" w:cs="Segoe UI"/>
+          <w:color w:val="24292E"/>
+          <w:shd w:val="clear" w:color="auto" w:fill="FFFFFF"/>
+        </w:rPr>
+        <w:t>)</w:t>
+      </w:r>
     </w:p>
     <w:p>
       <w:pPr>
@@ -3236,7 +3289,7 @@
             <wp:effectExtent l="0" t="0" r="8255" b="3810"/>
             <wp:wrapTopAndBottom/>
             <wp:docPr id="3" name="Picture 3" descr="Demo">
-              <a:hlinkClick xmlns:a="http://schemas.openxmlformats.org/drawingml/2006/main" r:id="rId9" tgtFrame="&quot;_blank&quot;"/>
+              <a:hlinkClick xmlns:a="http://schemas.openxmlformats.org/drawingml/2006/main" r:id="rId10" tgtFrame="&quot;_blank&quot;"/>
             </wp:docPr>
             <wp:cNvGraphicFramePr>
               <a:graphicFrameLocks xmlns:a="http://schemas.openxmlformats.org/drawingml/2006/main" noChangeAspect="1"/>
@@ -3246,14 +3299,14 @@
                 <pic:pic xmlns:pic="http://schemas.openxmlformats.org/drawingml/2006/picture">
                   <pic:nvPicPr>
                     <pic:cNvPr id="0" name="Picture 2" descr="Demo">
-                      <a:hlinkClick r:id="rId9" tgtFrame="&quot;_blank&quot;"/>
+                      <a:hlinkClick r:id="rId10" tgtFrame="&quot;_blank&quot;"/>
                     </pic:cNvPr>
                     <pic:cNvPicPr>
                       <a:picLocks noChangeAspect="1" noChangeArrowheads="1"/>
                     </pic:cNvPicPr>
                   </pic:nvPicPr>
                   <pic:blipFill>
-                    <a:blip r:embed="rId10" cstate="print">
+                    <a:blip r:embed="rId11" cstate="print">
                       <a:extLst>
                         <a:ext uri="{28A0092B-C50C-407E-A947-70E740481C1C}">
                           <a14:useLocalDpi xmlns:a14="http://schemas.microsoft.com/office/drawing/2010/main" val="0"/>
@@ -3312,7 +3365,7 @@
             <wp:effectExtent l="0" t="0" r="3175" b="635"/>
             <wp:wrapTopAndBottom/>
             <wp:docPr id="4" name="Picture 4" descr="Unity configuration">
-              <a:hlinkClick xmlns:a="http://schemas.openxmlformats.org/drawingml/2006/main" r:id="rId11" tgtFrame="&quot;_blank&quot;"/>
+              <a:hlinkClick xmlns:a="http://schemas.openxmlformats.org/drawingml/2006/main" r:id="rId12" tgtFrame="&quot;_blank&quot;"/>
             </wp:docPr>
             <wp:cNvGraphicFramePr>
               <a:graphicFrameLocks xmlns:a="http://schemas.openxmlformats.org/drawingml/2006/main" noChangeAspect="1"/>
@@ -3322,14 +3375,14 @@
                 <pic:pic xmlns:pic="http://schemas.openxmlformats.org/drawingml/2006/picture">
                   <pic:nvPicPr>
                     <pic:cNvPr id="0" name="Picture 1" descr="Unity configuration">
-                      <a:hlinkClick r:id="rId11" tgtFrame="&quot;_blank&quot;"/>
+                      <a:hlinkClick r:id="rId12" tgtFrame="&quot;_blank&quot;"/>
                     </pic:cNvPr>
                     <pic:cNvPicPr>
                       <a:picLocks noChangeAspect="1" noChangeArrowheads="1"/>
                     </pic:cNvPicPr>
                   </pic:nvPicPr>
                   <pic:blipFill>
-                    <a:blip r:embed="rId12" cstate="print">
+                    <a:blip r:embed="rId13" cstate="print">
                       <a:extLst>
                         <a:ext uri="{28A0092B-C50C-407E-A947-70E740481C1C}">
                           <a14:useLocalDpi xmlns:a14="http://schemas.microsoft.com/office/drawing/2010/main" val="0"/>
@@ -3386,7 +3439,7 @@
         </w:rPr>
         <w:t>Download the demo </w:t>
       </w:r>
-      <w:hyperlink r:id="rId13" w:anchor="/home?url=https://github.com/proyecto26/RestClient/tree/master/demo" w:history="1">
+      <w:hyperlink r:id="rId14" w:anchor="/home?url=https://github.com/proyecto26/RestClient/tree/master/demo" w:history="1">
         <w:r>
           <w:rPr>
             <w:rFonts w:ascii="Segoe UI" w:eastAsia="Times New Roman" w:hAnsi="Segoe UI" w:cs="Segoe UI"/>
@@ -3551,7 +3604,7 @@
         </w:rPr>
         <w:t> file of the latest release published </w:t>
       </w:r>
-      <w:hyperlink r:id="rId14">
+      <w:hyperlink r:id="rId15">
         <w:r>
           <w:rPr>
             <w:rFonts w:ascii="Segoe UI" w:eastAsia="Segoe UI" w:hAnsi="Segoe UI" w:cs="Segoe UI"/>
@@ -3863,7 +3916,6 @@
           <w:lang w:val="en-US" w:eastAsia="es-MX"/>
         </w:rPr>
       </w:pPr>
-      <w:proofErr w:type="gramStart"/>
       <w:r>
         <w:rPr>
           <w:rFonts w:ascii="Consolas" w:eastAsia="Times New Roman" w:hAnsi="Consolas" w:cs="Courier New"/>
@@ -3884,7 +3936,6 @@
         </w:rPr>
         <w:t>xml</w:t>
       </w:r>
-      <w:proofErr w:type="gramEnd"/>
       <w:r>
         <w:rPr>
           <w:rFonts w:ascii="Consolas" w:eastAsia="Times New Roman" w:hAnsi="Consolas" w:cs="Courier New"/>
@@ -4396,7 +4447,7 @@
         </w:rPr>
         <w:t>The package to search for is </w:t>
       </w:r>
-      <w:hyperlink r:id="rId15" w:history="1">
+      <w:hyperlink r:id="rId16" w:history="1">
         <w:r>
           <w:rPr>
             <w:rFonts w:ascii="Segoe UI" w:eastAsia="Times New Roman" w:hAnsi="Segoe UI" w:cs="Segoe UI"/>
@@ -6979,6 +7030,175 @@
     </w:p>
     <w:p>
       <w:pPr>
+        <w:pStyle w:val="HTMLconformatoprevio"/>
+        <w:shd w:val="clear" w:color="auto" w:fill="F6F8FA"/>
+        <w:rPr>
+          <w:rFonts w:ascii="Consolas" w:hAnsi="Consolas"/>
+          <w:color w:val="24292E"/>
+          <w:lang w:val="es-CO" w:eastAsia="es-CO"/>
+        </w:rPr>
+      </w:pPr>
+      <w:r>
+        <w:rPr>
+          <w:rFonts w:ascii="Consolas" w:hAnsi="Consolas"/>
+          <w:color w:val="24292E"/>
+          <w:lang w:val="en-US"/>
+        </w:rPr>
+        <w:t xml:space="preserve">  </w:t>
+      </w:r>
+      <w:proofErr w:type="spellStart"/>
+      <w:r>
+        <w:rPr>
+          <w:rFonts w:ascii="Consolas" w:hAnsi="Consolas"/>
+          <w:color w:val="24292E"/>
+          <w:lang w:val="es-CO" w:eastAsia="es-CO"/>
+        </w:rPr>
+        <w:t>Body</w:t>
+      </w:r>
+      <w:proofErr w:type="spellEnd"/>
+      <w:r>
+        <w:rPr>
+          <w:rFonts w:ascii="Consolas" w:hAnsi="Consolas"/>
+          <w:color w:val="24292E"/>
+          <w:lang w:val="es-CO" w:eastAsia="es-CO"/>
+        </w:rPr>
+        <w:t xml:space="preserve"> </w:t>
+      </w:r>
+      <w:r>
+        <w:rPr>
+          <w:rFonts w:ascii="Consolas" w:hAnsi="Consolas"/>
+          <w:color w:val="D73A49"/>
+          <w:lang w:val="es-CO" w:eastAsia="es-CO"/>
+        </w:rPr>
+        <w:t>=</w:t>
+      </w:r>
+      <w:r>
+        <w:rPr>
+          <w:rFonts w:ascii="Consolas" w:hAnsi="Consolas"/>
+          <w:color w:val="24292E"/>
+          <w:lang w:val="es-CO" w:eastAsia="es-CO"/>
+        </w:rPr>
+        <w:t xml:space="preserve"> </w:t>
+      </w:r>
+      <w:proofErr w:type="spellStart"/>
+      <w:r>
+        <w:rPr>
+          <w:rFonts w:ascii="Consolas" w:hAnsi="Consolas"/>
+          <w:color w:val="24292E"/>
+          <w:lang w:val="es-CO" w:eastAsia="es-CO"/>
+        </w:rPr>
+        <w:t>newPost</w:t>
+      </w:r>
+      <w:proofErr w:type="spellEnd"/>
+      <w:r>
+        <w:rPr>
+          <w:rFonts w:ascii="Consolas" w:hAnsi="Consolas"/>
+          <w:color w:val="24292E"/>
+          <w:lang w:val="es-CO" w:eastAsia="es-CO"/>
+        </w:rPr>
+        <w:t xml:space="preserve">, </w:t>
+      </w:r>
+      <w:r>
+        <w:rPr>
+          <w:rFonts w:ascii="Consolas" w:hAnsi="Consolas"/>
+          <w:color w:val="6A737D"/>
+          <w:lang w:val="es-CO" w:eastAsia="es-CO"/>
+        </w:rPr>
+        <w:t>//</w:t>
+      </w:r>
+      <w:proofErr w:type="spellStart"/>
+      <w:r>
+        <w:rPr>
+          <w:rFonts w:ascii="Consolas" w:hAnsi="Consolas"/>
+          <w:color w:val="6A737D"/>
+          <w:lang w:val="es-CO" w:eastAsia="es-CO"/>
+        </w:rPr>
+        <w:t>Serialize</w:t>
+      </w:r>
+      <w:proofErr w:type="spellEnd"/>
+      <w:r>
+        <w:rPr>
+          <w:rFonts w:ascii="Consolas" w:hAnsi="Consolas"/>
+          <w:color w:val="6A737D"/>
+          <w:lang w:val="es-CO" w:eastAsia="es-CO"/>
+        </w:rPr>
+        <w:t xml:space="preserve"> </w:t>
+      </w:r>
+      <w:proofErr w:type="spellStart"/>
+      <w:r>
+        <w:rPr>
+          <w:rFonts w:ascii="Consolas" w:hAnsi="Consolas"/>
+          <w:color w:val="6A737D"/>
+          <w:lang w:val="es-CO" w:eastAsia="es-CO"/>
+        </w:rPr>
+        <w:t>object</w:t>
+      </w:r>
+      <w:proofErr w:type="spellEnd"/>
+      <w:r>
+        <w:rPr>
+          <w:rFonts w:ascii="Consolas" w:hAnsi="Consolas"/>
+          <w:color w:val="6A737D"/>
+          <w:lang w:val="es-CO" w:eastAsia="es-CO"/>
+        </w:rPr>
+        <w:t xml:space="preserve"> </w:t>
+      </w:r>
+      <w:proofErr w:type="spellStart"/>
+      <w:r>
+        <w:rPr>
+          <w:rFonts w:ascii="Consolas" w:hAnsi="Consolas"/>
+          <w:color w:val="6A737D"/>
+          <w:lang w:val="es-CO" w:eastAsia="es-CO"/>
+        </w:rPr>
+        <w:t>using</w:t>
+      </w:r>
+      <w:proofErr w:type="spellEnd"/>
+      <w:r>
+        <w:rPr>
+          <w:rFonts w:ascii="Consolas" w:hAnsi="Consolas"/>
+          <w:color w:val="6A737D"/>
+          <w:lang w:val="es-CO" w:eastAsia="es-CO"/>
+        </w:rPr>
+        <w:t xml:space="preserve"> </w:t>
+      </w:r>
+      <w:proofErr w:type="spellStart"/>
+      <w:r>
+        <w:rPr>
+          <w:rFonts w:ascii="Consolas" w:hAnsi="Consolas"/>
+          <w:color w:val="6A737D"/>
+          <w:lang w:val="es-CO" w:eastAsia="es-CO"/>
+        </w:rPr>
+        <w:t>JsonUtility</w:t>
+      </w:r>
+      <w:proofErr w:type="spellEnd"/>
+      <w:r>
+        <w:rPr>
+          <w:rFonts w:ascii="Consolas" w:hAnsi="Consolas"/>
+          <w:color w:val="6A737D"/>
+          <w:lang w:val="es-CO" w:eastAsia="es-CO"/>
+        </w:rPr>
+        <w:t xml:space="preserve"> </w:t>
+      </w:r>
+      <w:proofErr w:type="spellStart"/>
+      <w:r>
+        <w:rPr>
+          <w:rFonts w:ascii="Consolas" w:hAnsi="Consolas"/>
+          <w:color w:val="6A737D"/>
+          <w:lang w:val="es-CO" w:eastAsia="es-CO"/>
+        </w:rPr>
+        <w:t>by</w:t>
+      </w:r>
+      <w:proofErr w:type="spellEnd"/>
+      <w:r>
+        <w:rPr>
+          <w:rFonts w:ascii="Consolas" w:hAnsi="Consolas"/>
+          <w:color w:val="6A737D"/>
+          <w:lang w:val="es-CO" w:eastAsia="es-CO"/>
+        </w:rPr>
+        <w:t xml:space="preserve"> default</w:t>
+      </w:r>
+    </w:p>
+    <w:p>
+      <w:pPr>
         <w:shd w:val="clear" w:color="auto" w:fill="F6F8FA"/>
         <w:tabs>
           <w:tab w:val="left" w:pos="916"/>
@@ -7004,18 +7224,40 @@
           <w:color w:val="24292E"/>
           <w:sz w:val="20"/>
           <w:szCs w:val="20"/>
-          <w:lang w:val="en-US" w:eastAsia="es-MX"/>
-        </w:rPr>
-      </w:pPr>
-      <w:r>
-        <w:rPr>
-          <w:rFonts w:ascii="Consolas" w:eastAsia="Times New Roman" w:hAnsi="Consolas" w:cs="Courier New"/>
-          <w:color w:val="24292E"/>
-          <w:sz w:val="20"/>
-          <w:szCs w:val="20"/>
-          <w:lang w:val="en-US" w:eastAsia="es-MX"/>
-        </w:rPr>
-        <w:t xml:space="preserve">  Body </w:t>
+          <w:lang w:val="es-CO" w:eastAsia="es-CO"/>
+        </w:rPr>
+      </w:pPr>
+      <w:r>
+        <w:rPr>
+          <w:rFonts w:ascii="Consolas" w:eastAsia="Times New Roman" w:hAnsi="Consolas" w:cs="Courier New"/>
+          <w:color w:val="24292E"/>
+          <w:sz w:val="20"/>
+          <w:szCs w:val="20"/>
+          <w:lang w:val="es-CO" w:eastAsia="es-CO"/>
+        </w:rPr>
+        <w:t xml:space="preserve">  </w:t>
+      </w:r>
+      <w:proofErr w:type="spellStart"/>
+      <w:r>
+        <w:rPr>
+          <w:rFonts w:ascii="Consolas" w:eastAsia="Times New Roman" w:hAnsi="Consolas" w:cs="Courier New"/>
+          <w:color w:val="24292E"/>
+          <w:sz w:val="20"/>
+          <w:szCs w:val="20"/>
+          <w:lang w:val="es-CO" w:eastAsia="es-CO"/>
+        </w:rPr>
+        <w:t>BodyString</w:t>
+      </w:r>
+      <w:proofErr w:type="spellEnd"/>
+      <w:r>
+        <w:rPr>
+          <w:rFonts w:ascii="Consolas" w:eastAsia="Times New Roman" w:hAnsi="Consolas" w:cs="Courier New"/>
+          <w:color w:val="24292E"/>
+          <w:sz w:val="20"/>
+          <w:szCs w:val="20"/>
+          <w:lang w:val="es-CO" w:eastAsia="es-CO"/>
+        </w:rPr>
+        <w:t xml:space="preserve"> </w:t>
       </w:r>
       <w:r>
         <w:rPr>
@@ -7023,7 +7265,7 @@
           <w:color w:val="D73A49"/>
           <w:sz w:val="20"/>
           <w:szCs w:val="20"/>
-          <w:lang w:val="en-US" w:eastAsia="es-MX"/>
+          <w:lang w:val="es-CO" w:eastAsia="es-CO"/>
         </w:rPr>
         <w:t>=</w:t>
       </w:r>
@@ -7033,7 +7275,7 @@
           <w:color w:val="24292E"/>
           <w:sz w:val="20"/>
           <w:szCs w:val="20"/>
-          <w:lang w:val="en-US" w:eastAsia="es-MX"/>
+          <w:lang w:val="es-CO" w:eastAsia="es-CO"/>
         </w:rPr>
         <w:t xml:space="preserve"> </w:t>
       </w:r>
@@ -7041,10 +7283,32 @@
       <w:r>
         <w:rPr>
           <w:rFonts w:ascii="Consolas" w:eastAsia="Times New Roman" w:hAnsi="Consolas" w:cs="Courier New"/>
-          <w:color w:val="24292E"/>
-          <w:sz w:val="20"/>
-          <w:szCs w:val="20"/>
-          <w:lang w:val="en-US" w:eastAsia="es-MX"/>
+          <w:color w:val="6F42C1"/>
+          <w:sz w:val="20"/>
+          <w:szCs w:val="20"/>
+          <w:lang w:val="es-CO" w:eastAsia="es-CO"/>
+        </w:rPr>
+        <w:t>SerializeObject</w:t>
+      </w:r>
+      <w:proofErr w:type="spellEnd"/>
+      <w:r>
+        <w:rPr>
+          <w:rFonts w:ascii="Consolas" w:eastAsia="Times New Roman" w:hAnsi="Consolas" w:cs="Courier New"/>
+          <w:color w:val="24292E"/>
+          <w:sz w:val="20"/>
+          <w:szCs w:val="20"/>
+          <w:lang w:val="es-CO" w:eastAsia="es-CO"/>
+        </w:rPr>
+        <w:t>(</w:t>
+      </w:r>
+      <w:proofErr w:type="spellStart"/>
+      <w:r>
+        <w:rPr>
+          <w:rFonts w:ascii="Consolas" w:eastAsia="Times New Roman" w:hAnsi="Consolas" w:cs="Courier New"/>
+          <w:color w:val="24292E"/>
+          <w:sz w:val="20"/>
+          <w:szCs w:val="20"/>
+          <w:lang w:val="es-CO" w:eastAsia="es-CO"/>
         </w:rPr>
         <w:t>newPost</w:t>
       </w:r>
@@ -7055,9 +7319,9 @@
           <w:color w:val="24292E"/>
           <w:sz w:val="20"/>
           <w:szCs w:val="20"/>
-          <w:lang w:val="en-US" w:eastAsia="es-MX"/>
-        </w:rPr>
-        <w:t xml:space="preserve">, </w:t>
+          <w:lang w:val="es-CO" w:eastAsia="es-CO"/>
+        </w:rPr>
+        <w:t xml:space="preserve">), </w:t>
       </w:r>
       <w:r>
         <w:rPr>
@@ -7065,9 +7329,9 @@
           <w:color w:val="6A737D"/>
           <w:sz w:val="20"/>
           <w:szCs w:val="20"/>
-          <w:lang w:val="en-US" w:eastAsia="es-MX"/>
-        </w:rPr>
-        <w:t>//Content-Type: application/</w:t>
+          <w:lang w:val="es-CO" w:eastAsia="es-CO"/>
+        </w:rPr>
+        <w:t xml:space="preserve">// Use </w:t>
       </w:r>
       <w:proofErr w:type="spellStart"/>
       <w:r>
@@ -7076,9 +7340,251 @@
           <w:color w:val="6A737D"/>
           <w:sz w:val="20"/>
           <w:szCs w:val="20"/>
-          <w:lang w:val="en-US" w:eastAsia="es-MX"/>
-        </w:rPr>
-        <w:t>json</w:t>
+          <w:lang w:val="es-CO" w:eastAsia="es-CO"/>
+        </w:rPr>
+        <w:t>it</w:t>
+      </w:r>
+      <w:proofErr w:type="spellEnd"/>
+      <w:r>
+        <w:rPr>
+          <w:rFonts w:ascii="Consolas" w:eastAsia="Times New Roman" w:hAnsi="Consolas" w:cs="Courier New"/>
+          <w:color w:val="6A737D"/>
+          <w:sz w:val="20"/>
+          <w:szCs w:val="20"/>
+          <w:lang w:val="es-CO" w:eastAsia="es-CO"/>
+        </w:rPr>
+        <w:t xml:space="preserve"> </w:t>
+      </w:r>
+      <w:proofErr w:type="spellStart"/>
+      <w:r>
+        <w:rPr>
+          <w:rFonts w:ascii="Consolas" w:eastAsia="Times New Roman" w:hAnsi="Consolas" w:cs="Courier New"/>
+          <w:color w:val="6A737D"/>
+          <w:sz w:val="20"/>
+          <w:szCs w:val="20"/>
+          <w:lang w:val="es-CO" w:eastAsia="es-CO"/>
+        </w:rPr>
+        <w:t>instead</w:t>
+      </w:r>
+      <w:proofErr w:type="spellEnd"/>
+      <w:r>
+        <w:rPr>
+          <w:rFonts w:ascii="Consolas" w:eastAsia="Times New Roman" w:hAnsi="Consolas" w:cs="Courier New"/>
+          <w:color w:val="6A737D"/>
+          <w:sz w:val="20"/>
+          <w:szCs w:val="20"/>
+          <w:lang w:val="es-CO" w:eastAsia="es-CO"/>
+        </w:rPr>
+        <w:t xml:space="preserve"> </w:t>
+      </w:r>
+      <w:proofErr w:type="spellStart"/>
+      <w:r>
+        <w:rPr>
+          <w:rFonts w:ascii="Consolas" w:eastAsia="Times New Roman" w:hAnsi="Consolas" w:cs="Courier New"/>
+          <w:color w:val="6A737D"/>
+          <w:sz w:val="20"/>
+          <w:szCs w:val="20"/>
+          <w:lang w:val="es-CO" w:eastAsia="es-CO"/>
+        </w:rPr>
+        <w:t>of</w:t>
+      </w:r>
+      <w:proofErr w:type="spellEnd"/>
+      <w:r>
+        <w:rPr>
+          <w:rFonts w:ascii="Consolas" w:eastAsia="Times New Roman" w:hAnsi="Consolas" w:cs="Courier New"/>
+          <w:color w:val="6A737D"/>
+          <w:sz w:val="20"/>
+          <w:szCs w:val="20"/>
+          <w:lang w:val="es-CO" w:eastAsia="es-CO"/>
+        </w:rPr>
+        <w:t xml:space="preserve"> '</w:t>
+      </w:r>
+      <w:proofErr w:type="spellStart"/>
+      <w:r>
+        <w:rPr>
+          <w:rFonts w:ascii="Consolas" w:eastAsia="Times New Roman" w:hAnsi="Consolas" w:cs="Courier New"/>
+          <w:color w:val="6A737D"/>
+          <w:sz w:val="20"/>
+          <w:szCs w:val="20"/>
+          <w:lang w:val="es-CO" w:eastAsia="es-CO"/>
+        </w:rPr>
+        <w:t>Body</w:t>
+      </w:r>
+      <w:proofErr w:type="spellEnd"/>
+      <w:r>
+        <w:rPr>
+          <w:rFonts w:ascii="Consolas" w:eastAsia="Times New Roman" w:hAnsi="Consolas" w:cs="Courier New"/>
+          <w:color w:val="6A737D"/>
+          <w:sz w:val="20"/>
+          <w:szCs w:val="20"/>
+          <w:lang w:val="es-CO" w:eastAsia="es-CO"/>
+        </w:rPr>
+        <w:t xml:space="preserve">' </w:t>
+      </w:r>
+      <w:proofErr w:type="spellStart"/>
+      <w:r>
+        <w:rPr>
+          <w:rFonts w:ascii="Consolas" w:eastAsia="Times New Roman" w:hAnsi="Consolas" w:cs="Courier New"/>
+          <w:color w:val="6A737D"/>
+          <w:sz w:val="20"/>
+          <w:szCs w:val="20"/>
+          <w:lang w:val="es-CO" w:eastAsia="es-CO"/>
+        </w:rPr>
+        <w:t>to</w:t>
+      </w:r>
+      <w:proofErr w:type="spellEnd"/>
+      <w:r>
+        <w:rPr>
+          <w:rFonts w:ascii="Consolas" w:eastAsia="Times New Roman" w:hAnsi="Consolas" w:cs="Courier New"/>
+          <w:color w:val="6A737D"/>
+          <w:sz w:val="20"/>
+          <w:szCs w:val="20"/>
+          <w:lang w:val="es-CO" w:eastAsia="es-CO"/>
+        </w:rPr>
+        <w:t xml:space="preserve"> </w:t>
+      </w:r>
+      <w:proofErr w:type="spellStart"/>
+      <w:r>
+        <w:rPr>
+          <w:rFonts w:ascii="Consolas" w:eastAsia="Times New Roman" w:hAnsi="Consolas" w:cs="Courier New"/>
+          <w:color w:val="6A737D"/>
+          <w:sz w:val="20"/>
+          <w:szCs w:val="20"/>
+          <w:lang w:val="es-CO" w:eastAsia="es-CO"/>
+        </w:rPr>
+        <w:t>serialize</w:t>
+      </w:r>
+      <w:proofErr w:type="spellEnd"/>
+      <w:r>
+        <w:rPr>
+          <w:rFonts w:ascii="Consolas" w:eastAsia="Times New Roman" w:hAnsi="Consolas" w:cs="Courier New"/>
+          <w:color w:val="6A737D"/>
+          <w:sz w:val="20"/>
+          <w:szCs w:val="20"/>
+          <w:lang w:val="es-CO" w:eastAsia="es-CO"/>
+        </w:rPr>
+        <w:t xml:space="preserve"> </w:t>
+      </w:r>
+      <w:proofErr w:type="spellStart"/>
+      <w:r>
+        <w:rPr>
+          <w:rFonts w:ascii="Consolas" w:eastAsia="Times New Roman" w:hAnsi="Consolas" w:cs="Courier New"/>
+          <w:color w:val="6A737D"/>
+          <w:sz w:val="20"/>
+          <w:szCs w:val="20"/>
+          <w:lang w:val="es-CO" w:eastAsia="es-CO"/>
+        </w:rPr>
+        <w:t>objects</w:t>
+      </w:r>
+      <w:proofErr w:type="spellEnd"/>
+      <w:r>
+        <w:rPr>
+          <w:rFonts w:ascii="Consolas" w:eastAsia="Times New Roman" w:hAnsi="Consolas" w:cs="Courier New"/>
+          <w:color w:val="6A737D"/>
+          <w:sz w:val="20"/>
+          <w:szCs w:val="20"/>
+          <w:lang w:val="es-CO" w:eastAsia="es-CO"/>
+        </w:rPr>
+        <w:t xml:space="preserve"> </w:t>
+      </w:r>
+      <w:proofErr w:type="spellStart"/>
+      <w:r>
+        <w:rPr>
+          <w:rFonts w:ascii="Consolas" w:eastAsia="Times New Roman" w:hAnsi="Consolas" w:cs="Courier New"/>
+          <w:color w:val="6A737D"/>
+          <w:sz w:val="20"/>
+          <w:szCs w:val="20"/>
+          <w:lang w:val="es-CO" w:eastAsia="es-CO"/>
+        </w:rPr>
+        <w:t>to</w:t>
+      </w:r>
+      <w:proofErr w:type="spellEnd"/>
+      <w:r>
+        <w:rPr>
+          <w:rFonts w:ascii="Consolas" w:eastAsia="Times New Roman" w:hAnsi="Consolas" w:cs="Courier New"/>
+          <w:color w:val="6A737D"/>
+          <w:sz w:val="20"/>
+          <w:szCs w:val="20"/>
+          <w:lang w:val="es-CO" w:eastAsia="es-CO"/>
+        </w:rPr>
+        <w:t xml:space="preserve"> JSON </w:t>
+      </w:r>
+      <w:proofErr w:type="spellStart"/>
+      <w:r>
+        <w:rPr>
+          <w:rFonts w:ascii="Consolas" w:eastAsia="Times New Roman" w:hAnsi="Consolas" w:cs="Courier New"/>
+          <w:color w:val="6A737D"/>
+          <w:sz w:val="20"/>
+          <w:szCs w:val="20"/>
+          <w:lang w:val="es-CO" w:eastAsia="es-CO"/>
+        </w:rPr>
+        <w:t>string</w:t>
+      </w:r>
+      <w:proofErr w:type="spellEnd"/>
+      <w:r>
+        <w:rPr>
+          <w:rFonts w:ascii="Consolas" w:eastAsia="Times New Roman" w:hAnsi="Consolas" w:cs="Courier New"/>
+          <w:color w:val="6A737D"/>
+          <w:sz w:val="20"/>
+          <w:szCs w:val="20"/>
+          <w:lang w:val="es-CO" w:eastAsia="es-CO"/>
+        </w:rPr>
+        <w:t xml:space="preserve"> </w:t>
+      </w:r>
+      <w:proofErr w:type="spellStart"/>
+      <w:r>
+        <w:rPr>
+          <w:rFonts w:ascii="Consolas" w:eastAsia="Times New Roman" w:hAnsi="Consolas" w:cs="Courier New"/>
+          <w:color w:val="6A737D"/>
+          <w:sz w:val="20"/>
+          <w:szCs w:val="20"/>
+          <w:lang w:val="es-CO" w:eastAsia="es-CO"/>
+        </w:rPr>
+        <w:t>using</w:t>
+      </w:r>
+      <w:proofErr w:type="spellEnd"/>
+      <w:r>
+        <w:rPr>
+          <w:rFonts w:ascii="Consolas" w:eastAsia="Times New Roman" w:hAnsi="Consolas" w:cs="Courier New"/>
+          <w:color w:val="6A737D"/>
+          <w:sz w:val="20"/>
+          <w:szCs w:val="20"/>
+          <w:lang w:val="es-CO" w:eastAsia="es-CO"/>
+        </w:rPr>
+        <w:t xml:space="preserve"> </w:t>
+      </w:r>
+      <w:proofErr w:type="spellStart"/>
+      <w:r>
+        <w:rPr>
+          <w:rFonts w:ascii="Consolas" w:eastAsia="Times New Roman" w:hAnsi="Consolas" w:cs="Courier New"/>
+          <w:color w:val="6A737D"/>
+          <w:sz w:val="20"/>
+          <w:szCs w:val="20"/>
+          <w:lang w:val="es-CO" w:eastAsia="es-CO"/>
+        </w:rPr>
+        <w:t>other</w:t>
+      </w:r>
+      <w:proofErr w:type="spellEnd"/>
+      <w:r>
+        <w:rPr>
+          <w:rFonts w:ascii="Consolas" w:eastAsia="Times New Roman" w:hAnsi="Consolas" w:cs="Courier New"/>
+          <w:color w:val="6A737D"/>
+          <w:sz w:val="20"/>
+          <w:szCs w:val="20"/>
+          <w:lang w:val="es-CO" w:eastAsia="es-CO"/>
+        </w:rPr>
+        <w:t xml:space="preserve"> </w:t>
+      </w:r>
+      <w:proofErr w:type="spellStart"/>
+      <w:r>
+        <w:rPr>
+          <w:rFonts w:ascii="Consolas" w:eastAsia="Times New Roman" w:hAnsi="Consolas" w:cs="Courier New"/>
+          <w:color w:val="6A737D"/>
+          <w:sz w:val="20"/>
+          <w:szCs w:val="20"/>
+          <w:lang w:val="es-CO" w:eastAsia="es-CO"/>
+        </w:rPr>
+        <w:t>tools</w:t>
       </w:r>
       <w:proofErr w:type="spellEnd"/>
     </w:p>
@@ -7109,16 +7615,16 @@
           <w:color w:val="24292E"/>
           <w:sz w:val="20"/>
           <w:szCs w:val="20"/>
-          <w:lang w:val="en-US" w:eastAsia="es-MX"/>
-        </w:rPr>
-      </w:pPr>
-      <w:r>
-        <w:rPr>
-          <w:rFonts w:ascii="Consolas" w:eastAsia="Times New Roman" w:hAnsi="Consolas" w:cs="Courier New"/>
-          <w:color w:val="24292E"/>
-          <w:sz w:val="20"/>
-          <w:szCs w:val="20"/>
-          <w:lang w:val="en-US" w:eastAsia="es-MX"/>
+          <w:lang w:val="es-CO" w:eastAsia="es-CO"/>
+        </w:rPr>
+      </w:pPr>
+      <w:r>
+        <w:rPr>
+          <w:rFonts w:ascii="Consolas" w:eastAsia="Times New Roman" w:hAnsi="Consolas" w:cs="Courier New"/>
+          <w:color w:val="24292E"/>
+          <w:sz w:val="20"/>
+          <w:szCs w:val="20"/>
+          <w:lang w:val="es-CO" w:eastAsia="es-CO"/>
         </w:rPr>
         <w:t xml:space="preserve">  </w:t>
       </w:r>
@@ -7129,9 +7635,9 @@
           <w:color w:val="24292E"/>
           <w:sz w:val="20"/>
           <w:szCs w:val="20"/>
-          <w:lang w:val="en-US" w:eastAsia="es-MX"/>
-        </w:rPr>
-        <w:t>BodyString</w:t>
+          <w:lang w:val="es-CO" w:eastAsia="es-CO"/>
+        </w:rPr>
+        <w:t>BodyRaw</w:t>
       </w:r>
       <w:proofErr w:type="spellEnd"/>
       <w:r>
@@ -7140,7 +7646,7 @@
           <w:color w:val="24292E"/>
           <w:sz w:val="20"/>
           <w:szCs w:val="20"/>
-          <w:lang w:val="en-US" w:eastAsia="es-MX"/>
+          <w:lang w:val="es-CO" w:eastAsia="es-CO"/>
         </w:rPr>
         <w:t xml:space="preserve"> </w:t>
       </w:r>
@@ -7150,7 +7656,7 @@
           <w:color w:val="D73A49"/>
           <w:sz w:val="20"/>
           <w:szCs w:val="20"/>
-          <w:lang w:val="en-US" w:eastAsia="es-MX"/>
+          <w:lang w:val="es-CO" w:eastAsia="es-CO"/>
         </w:rPr>
         <w:t>=</w:t>
       </w:r>
@@ -7160,30 +7666,208 @@
           <w:color w:val="24292E"/>
           <w:sz w:val="20"/>
           <w:szCs w:val="20"/>
-          <w:lang w:val="en-US" w:eastAsia="es-MX"/>
+          <w:lang w:val="es-CO" w:eastAsia="es-CO"/>
         </w:rPr>
         <w:t xml:space="preserve"> </w:t>
       </w:r>
-      <w:r>
-        <w:rPr>
-          <w:rFonts w:ascii="Consolas" w:eastAsia="Times New Roman" w:hAnsi="Consolas" w:cs="Courier New"/>
-          <w:color w:val="032F62"/>
-          <w:sz w:val="20"/>
-          <w:szCs w:val="20"/>
-          <w:lang w:val="en-US" w:eastAsia="es-MX"/>
-        </w:rPr>
-        <w:t>"Use it instead of 'Body' if you want to use other tool to serialize the JSON"</w:t>
-      </w:r>
-      <w:r>
-        <w:rPr>
-          <w:rFonts w:ascii="Consolas" w:eastAsia="Times New Roman" w:hAnsi="Consolas" w:cs="Courier New"/>
-          <w:color w:val="24292E"/>
-          <w:sz w:val="20"/>
-          <w:szCs w:val="20"/>
-          <w:lang w:val="en-US" w:eastAsia="es-MX"/>
-        </w:rPr>
-        <w:t>,</w:t>
-      </w:r>
+      <w:proofErr w:type="spellStart"/>
+      <w:r>
+        <w:rPr>
+          <w:rFonts w:ascii="Consolas" w:eastAsia="Times New Roman" w:hAnsi="Consolas" w:cs="Courier New"/>
+          <w:color w:val="6F42C1"/>
+          <w:sz w:val="20"/>
+          <w:szCs w:val="20"/>
+          <w:lang w:val="es-CO" w:eastAsia="es-CO"/>
+        </w:rPr>
+        <w:t>CompressToRawData</w:t>
+      </w:r>
+      <w:proofErr w:type="spellEnd"/>
+      <w:r>
+        <w:rPr>
+          <w:rFonts w:ascii="Consolas" w:eastAsia="Times New Roman" w:hAnsi="Consolas" w:cs="Courier New"/>
+          <w:color w:val="24292E"/>
+          <w:sz w:val="20"/>
+          <w:szCs w:val="20"/>
+          <w:lang w:val="es-CO" w:eastAsia="es-CO"/>
+        </w:rPr>
+        <w:t>(</w:t>
+      </w:r>
+      <w:proofErr w:type="spellStart"/>
+      <w:r>
+        <w:rPr>
+          <w:rFonts w:ascii="Consolas" w:eastAsia="Times New Roman" w:hAnsi="Consolas" w:cs="Courier New"/>
+          <w:color w:val="24292E"/>
+          <w:sz w:val="20"/>
+          <w:szCs w:val="20"/>
+          <w:lang w:val="es-CO" w:eastAsia="es-CO"/>
+        </w:rPr>
+        <w:t>newPost</w:t>
+      </w:r>
+      <w:proofErr w:type="spellEnd"/>
+      <w:r>
+        <w:rPr>
+          <w:rFonts w:ascii="Consolas" w:eastAsia="Times New Roman" w:hAnsi="Consolas" w:cs="Courier New"/>
+          <w:color w:val="24292E"/>
+          <w:sz w:val="20"/>
+          <w:szCs w:val="20"/>
+          <w:lang w:val="es-CO" w:eastAsia="es-CO"/>
+        </w:rPr>
+        <w:t xml:space="preserve">), </w:t>
+      </w:r>
+      <w:r>
+        <w:rPr>
+          <w:rFonts w:ascii="Consolas" w:eastAsia="Times New Roman" w:hAnsi="Consolas" w:cs="Courier New"/>
+          <w:color w:val="6A737D"/>
+          <w:sz w:val="20"/>
+          <w:szCs w:val="20"/>
+          <w:lang w:val="es-CO" w:eastAsia="es-CO"/>
+        </w:rPr>
+        <w:t xml:space="preserve">// Use </w:t>
+      </w:r>
+      <w:proofErr w:type="spellStart"/>
+      <w:r>
+        <w:rPr>
+          <w:rFonts w:ascii="Consolas" w:eastAsia="Times New Roman" w:hAnsi="Consolas" w:cs="Courier New"/>
+          <w:color w:val="6A737D"/>
+          <w:sz w:val="20"/>
+          <w:szCs w:val="20"/>
+          <w:lang w:val="es-CO" w:eastAsia="es-CO"/>
+        </w:rPr>
+        <w:t>it</w:t>
+      </w:r>
+      <w:proofErr w:type="spellEnd"/>
+      <w:r>
+        <w:rPr>
+          <w:rFonts w:ascii="Consolas" w:eastAsia="Times New Roman" w:hAnsi="Consolas" w:cs="Courier New"/>
+          <w:color w:val="6A737D"/>
+          <w:sz w:val="20"/>
+          <w:szCs w:val="20"/>
+          <w:lang w:val="es-CO" w:eastAsia="es-CO"/>
+        </w:rPr>
+        <w:t xml:space="preserve"> </w:t>
+      </w:r>
+      <w:proofErr w:type="spellStart"/>
+      <w:r>
+        <w:rPr>
+          <w:rFonts w:ascii="Consolas" w:eastAsia="Times New Roman" w:hAnsi="Consolas" w:cs="Courier New"/>
+          <w:color w:val="6A737D"/>
+          <w:sz w:val="20"/>
+          <w:szCs w:val="20"/>
+          <w:lang w:val="es-CO" w:eastAsia="es-CO"/>
+        </w:rPr>
+        <w:t>instead</w:t>
+      </w:r>
+      <w:proofErr w:type="spellEnd"/>
+      <w:r>
+        <w:rPr>
+          <w:rFonts w:ascii="Consolas" w:eastAsia="Times New Roman" w:hAnsi="Consolas" w:cs="Courier New"/>
+          <w:color w:val="6A737D"/>
+          <w:sz w:val="20"/>
+          <w:szCs w:val="20"/>
+          <w:lang w:val="es-CO" w:eastAsia="es-CO"/>
+        </w:rPr>
+        <w:t xml:space="preserve"> </w:t>
+      </w:r>
+      <w:proofErr w:type="spellStart"/>
+      <w:r>
+        <w:rPr>
+          <w:rFonts w:ascii="Consolas" w:eastAsia="Times New Roman" w:hAnsi="Consolas" w:cs="Courier New"/>
+          <w:color w:val="6A737D"/>
+          <w:sz w:val="20"/>
+          <w:szCs w:val="20"/>
+          <w:lang w:val="es-CO" w:eastAsia="es-CO"/>
+        </w:rPr>
+        <w:t>of</w:t>
+      </w:r>
+      <w:proofErr w:type="spellEnd"/>
+      <w:r>
+        <w:rPr>
+          <w:rFonts w:ascii="Consolas" w:eastAsia="Times New Roman" w:hAnsi="Consolas" w:cs="Courier New"/>
+          <w:color w:val="6A737D"/>
+          <w:sz w:val="20"/>
+          <w:szCs w:val="20"/>
+          <w:lang w:val="es-CO" w:eastAsia="es-CO"/>
+        </w:rPr>
+        <w:t xml:space="preserve"> '</w:t>
+      </w:r>
+      <w:proofErr w:type="spellStart"/>
+      <w:r>
+        <w:rPr>
+          <w:rFonts w:ascii="Consolas" w:eastAsia="Times New Roman" w:hAnsi="Consolas" w:cs="Courier New"/>
+          <w:color w:val="6A737D"/>
+          <w:sz w:val="20"/>
+          <w:szCs w:val="20"/>
+          <w:lang w:val="es-CO" w:eastAsia="es-CO"/>
+        </w:rPr>
+        <w:t>Body</w:t>
+      </w:r>
+      <w:proofErr w:type="spellEnd"/>
+      <w:r>
+        <w:rPr>
+          <w:rFonts w:ascii="Consolas" w:eastAsia="Times New Roman" w:hAnsi="Consolas" w:cs="Courier New"/>
+          <w:color w:val="6A737D"/>
+          <w:sz w:val="20"/>
+          <w:szCs w:val="20"/>
+          <w:lang w:val="es-CO" w:eastAsia="es-CO"/>
+        </w:rPr>
+        <w:t xml:space="preserve">' </w:t>
+      </w:r>
+      <w:proofErr w:type="spellStart"/>
+      <w:r>
+        <w:rPr>
+          <w:rFonts w:ascii="Consolas" w:eastAsia="Times New Roman" w:hAnsi="Consolas" w:cs="Courier New"/>
+          <w:color w:val="6A737D"/>
+          <w:sz w:val="20"/>
+          <w:szCs w:val="20"/>
+          <w:lang w:val="es-CO" w:eastAsia="es-CO"/>
+        </w:rPr>
+        <w:t>to</w:t>
+      </w:r>
+      <w:proofErr w:type="spellEnd"/>
+      <w:r>
+        <w:rPr>
+          <w:rFonts w:ascii="Consolas" w:eastAsia="Times New Roman" w:hAnsi="Consolas" w:cs="Courier New"/>
+          <w:color w:val="6A737D"/>
+          <w:sz w:val="20"/>
+          <w:szCs w:val="20"/>
+          <w:lang w:val="es-CO" w:eastAsia="es-CO"/>
+        </w:rPr>
+        <w:t xml:space="preserve"> </w:t>
+      </w:r>
+      <w:proofErr w:type="spellStart"/>
+      <w:r>
+        <w:rPr>
+          <w:rFonts w:ascii="Consolas" w:eastAsia="Times New Roman" w:hAnsi="Consolas" w:cs="Courier New"/>
+          <w:color w:val="6A737D"/>
+          <w:sz w:val="20"/>
+          <w:szCs w:val="20"/>
+          <w:lang w:val="es-CO" w:eastAsia="es-CO"/>
+        </w:rPr>
+        <w:t>send</w:t>
+      </w:r>
+      <w:proofErr w:type="spellEnd"/>
+      <w:r>
+        <w:rPr>
+          <w:rFonts w:ascii="Consolas" w:eastAsia="Times New Roman" w:hAnsi="Consolas" w:cs="Courier New"/>
+          <w:color w:val="6A737D"/>
+          <w:sz w:val="20"/>
+          <w:szCs w:val="20"/>
+          <w:lang w:val="es-CO" w:eastAsia="es-CO"/>
+        </w:rPr>
+        <w:t xml:space="preserve"> raw data </w:t>
+      </w:r>
+      <w:proofErr w:type="spellStart"/>
+      <w:r>
+        <w:rPr>
+          <w:rFonts w:ascii="Consolas" w:eastAsia="Times New Roman" w:hAnsi="Consolas" w:cs="Courier New"/>
+          <w:color w:val="6A737D"/>
+          <w:sz w:val="20"/>
+          <w:szCs w:val="20"/>
+          <w:lang w:val="es-CO" w:eastAsia="es-CO"/>
+        </w:rPr>
+        <w:t>directly</w:t>
+      </w:r>
+      <w:proofErr w:type="spellEnd"/>
     </w:p>
     <w:p>
       <w:pPr>
@@ -7212,16 +7896,16 @@
           <w:color w:val="24292E"/>
           <w:sz w:val="20"/>
           <w:szCs w:val="20"/>
-          <w:lang w:val="en-US" w:eastAsia="es-MX"/>
-        </w:rPr>
-      </w:pPr>
-      <w:r>
-        <w:rPr>
-          <w:rFonts w:ascii="Consolas" w:eastAsia="Times New Roman" w:hAnsi="Consolas" w:cs="Courier New"/>
-          <w:color w:val="24292E"/>
-          <w:sz w:val="20"/>
-          <w:szCs w:val="20"/>
-          <w:lang w:val="en-US" w:eastAsia="es-MX"/>
+          <w:lang w:val="es-CO" w:eastAsia="es-CO"/>
+        </w:rPr>
+      </w:pPr>
+      <w:r>
+        <w:rPr>
+          <w:rFonts w:ascii="Consolas" w:eastAsia="Times New Roman" w:hAnsi="Consolas" w:cs="Courier New"/>
+          <w:color w:val="24292E"/>
+          <w:sz w:val="20"/>
+          <w:szCs w:val="20"/>
+          <w:lang w:val="es-CO" w:eastAsia="es-CO"/>
         </w:rPr>
         <w:t xml:space="preserve">  </w:t>
       </w:r>
@@ -7232,7 +7916,7 @@
           <w:color w:val="24292E"/>
           <w:sz w:val="20"/>
           <w:szCs w:val="20"/>
-          <w:lang w:val="en-US" w:eastAsia="es-MX"/>
+          <w:lang w:val="es-CO" w:eastAsia="es-CO"/>
         </w:rPr>
         <w:t>SimpleForm</w:t>
       </w:r>
@@ -7243,7 +7927,7 @@
           <w:color w:val="24292E"/>
           <w:sz w:val="20"/>
           <w:szCs w:val="20"/>
-          <w:lang w:val="en-US" w:eastAsia="es-MX"/>
+          <w:lang w:val="es-CO" w:eastAsia="es-CO"/>
         </w:rPr>
         <w:t xml:space="preserve"> </w:t>
       </w:r>
@@ -7253,7 +7937,7 @@
           <w:color w:val="D73A49"/>
           <w:sz w:val="20"/>
           <w:szCs w:val="20"/>
-          <w:lang w:val="en-US" w:eastAsia="es-MX"/>
+          <w:lang w:val="es-CO" w:eastAsia="es-CO"/>
         </w:rPr>
         <w:t>=</w:t>
       </w:r>
@@ -7263,7 +7947,7 @@
           <w:color w:val="24292E"/>
           <w:sz w:val="20"/>
           <w:szCs w:val="20"/>
-          <w:lang w:val="en-US" w:eastAsia="es-MX"/>
+          <w:lang w:val="es-CO" w:eastAsia="es-CO"/>
         </w:rPr>
         <w:t xml:space="preserve"> </w:t>
       </w:r>
@@ -7273,7 +7957,7 @@
           <w:color w:val="D73A49"/>
           <w:sz w:val="20"/>
           <w:szCs w:val="20"/>
-          <w:lang w:val="en-US" w:eastAsia="es-MX"/>
+          <w:lang w:val="es-CO" w:eastAsia="es-CO"/>
         </w:rPr>
         <w:t>new</w:t>
       </w:r>
@@ -7283,67 +7967,73 @@
           <w:color w:val="24292E"/>
           <w:sz w:val="20"/>
           <w:szCs w:val="20"/>
-          <w:lang w:val="en-US" w:eastAsia="es-MX"/>
+          <w:lang w:val="es-CO" w:eastAsia="es-CO"/>
         </w:rPr>
         <w:t xml:space="preserve"> </w:t>
       </w:r>
+      <w:proofErr w:type="spellStart"/>
       <w:r>
         <w:rPr>
           <w:rFonts w:ascii="Consolas" w:eastAsia="Times New Roman" w:hAnsi="Consolas" w:cs="Courier New"/>
           <w:color w:val="6F42C1"/>
           <w:sz w:val="20"/>
           <w:szCs w:val="20"/>
-          <w:lang w:val="en-US" w:eastAsia="es-MX"/>
+          <w:lang w:val="es-CO" w:eastAsia="es-CO"/>
         </w:rPr>
         <w:t>Dictionary</w:t>
       </w:r>
-      <w:r>
-        <w:rPr>
-          <w:rFonts w:ascii="Consolas" w:eastAsia="Times New Roman" w:hAnsi="Consolas" w:cs="Courier New"/>
-          <w:color w:val="24292E"/>
-          <w:sz w:val="20"/>
-          <w:szCs w:val="20"/>
-          <w:lang w:val="en-US" w:eastAsia="es-MX"/>
+      <w:proofErr w:type="spellEnd"/>
+      <w:r>
+        <w:rPr>
+          <w:rFonts w:ascii="Consolas" w:eastAsia="Times New Roman" w:hAnsi="Consolas" w:cs="Courier New"/>
+          <w:color w:val="24292E"/>
+          <w:sz w:val="20"/>
+          <w:szCs w:val="20"/>
+          <w:lang w:val="es-CO" w:eastAsia="es-CO"/>
         </w:rPr>
         <w:t>&lt;</w:t>
       </w:r>
+      <w:proofErr w:type="spellStart"/>
       <w:r>
         <w:rPr>
           <w:rFonts w:ascii="Consolas" w:eastAsia="Times New Roman" w:hAnsi="Consolas" w:cs="Courier New"/>
           <w:color w:val="D73A49"/>
           <w:sz w:val="20"/>
           <w:szCs w:val="20"/>
-          <w:lang w:val="en-US" w:eastAsia="es-MX"/>
+          <w:lang w:val="es-CO" w:eastAsia="es-CO"/>
         </w:rPr>
         <w:t>string</w:t>
       </w:r>
-      <w:r>
-        <w:rPr>
-          <w:rFonts w:ascii="Consolas" w:eastAsia="Times New Roman" w:hAnsi="Consolas" w:cs="Courier New"/>
-          <w:color w:val="24292E"/>
-          <w:sz w:val="20"/>
-          <w:szCs w:val="20"/>
-          <w:lang w:val="en-US" w:eastAsia="es-MX"/>
+      <w:proofErr w:type="spellEnd"/>
+      <w:r>
+        <w:rPr>
+          <w:rFonts w:ascii="Consolas" w:eastAsia="Times New Roman" w:hAnsi="Consolas" w:cs="Courier New"/>
+          <w:color w:val="24292E"/>
+          <w:sz w:val="20"/>
+          <w:szCs w:val="20"/>
+          <w:lang w:val="es-CO" w:eastAsia="es-CO"/>
         </w:rPr>
         <w:t xml:space="preserve">, </w:t>
       </w:r>
+      <w:proofErr w:type="spellStart"/>
       <w:r>
         <w:rPr>
           <w:rFonts w:ascii="Consolas" w:eastAsia="Times New Roman" w:hAnsi="Consolas" w:cs="Courier New"/>
           <w:color w:val="D73A49"/>
           <w:sz w:val="20"/>
           <w:szCs w:val="20"/>
-          <w:lang w:val="en-US" w:eastAsia="es-MX"/>
+          <w:lang w:val="es-CO" w:eastAsia="es-CO"/>
         </w:rPr>
         <w:t>string</w:t>
       </w:r>
-      <w:r>
-        <w:rPr>
-          <w:rFonts w:ascii="Consolas" w:eastAsia="Times New Roman" w:hAnsi="Consolas" w:cs="Courier New"/>
-          <w:color w:val="24292E"/>
-          <w:sz w:val="20"/>
-          <w:szCs w:val="20"/>
-          <w:lang w:val="en-US" w:eastAsia="es-MX"/>
+      <w:proofErr w:type="spellEnd"/>
+      <w:r>
+        <w:rPr>
+          <w:rFonts w:ascii="Consolas" w:eastAsia="Times New Roman" w:hAnsi="Consolas" w:cs="Courier New"/>
+          <w:color w:val="24292E"/>
+          <w:sz w:val="20"/>
+          <w:szCs w:val="20"/>
+          <w:lang w:val="es-CO" w:eastAsia="es-CO"/>
         </w:rPr>
         <w:t xml:space="preserve">&gt; {}, </w:t>
       </w:r>
@@ -7353,19 +8043,31 @@
           <w:color w:val="6A737D"/>
           <w:sz w:val="20"/>
           <w:szCs w:val="20"/>
-          <w:lang w:val="en-US" w:eastAsia="es-MX"/>
-        </w:rPr>
-        <w:t>//</w:t>
-      </w:r>
+          <w:lang w:val="es-CO" w:eastAsia="es-CO"/>
+        </w:rPr>
+        <w:t>//Content-</w:t>
+      </w:r>
+      <w:proofErr w:type="spellStart"/>
       <w:r>
         <w:rPr>
           <w:rFonts w:ascii="Consolas" w:eastAsia="Times New Roman" w:hAnsi="Consolas" w:cs="Courier New"/>
           <w:color w:val="6A737D"/>
           <w:sz w:val="20"/>
           <w:szCs w:val="20"/>
-          <w:lang w:val="en-US" w:eastAsia="es-MX"/>
-        </w:rPr>
-        <w:t>application/x-www-form-</w:t>
+          <w:lang w:val="es-CO" w:eastAsia="es-CO"/>
+        </w:rPr>
+        <w:t>Type</w:t>
+      </w:r>
+      <w:proofErr w:type="spellEnd"/>
+      <w:r>
+        <w:rPr>
+          <w:rFonts w:ascii="Consolas" w:eastAsia="Times New Roman" w:hAnsi="Consolas" w:cs="Courier New"/>
+          <w:color w:val="6A737D"/>
+          <w:sz w:val="20"/>
+          <w:szCs w:val="20"/>
+          <w:lang w:val="es-CO" w:eastAsia="es-CO"/>
+        </w:rPr>
+        <w:t xml:space="preserve">: </w:t>
       </w:r>
       <w:proofErr w:type="spellStart"/>
       <w:r>
@@ -7374,7 +8076,51 @@
           <w:color w:val="6A737D"/>
           <w:sz w:val="20"/>
           <w:szCs w:val="20"/>
-          <w:lang w:val="en-US" w:eastAsia="es-MX"/>
+          <w:lang w:val="es-CO" w:eastAsia="es-CO"/>
+        </w:rPr>
+        <w:t>application</w:t>
+      </w:r>
+      <w:proofErr w:type="spellEnd"/>
+      <w:r>
+        <w:rPr>
+          <w:rFonts w:ascii="Consolas" w:eastAsia="Times New Roman" w:hAnsi="Consolas" w:cs="Courier New"/>
+          <w:color w:val="6A737D"/>
+          <w:sz w:val="20"/>
+          <w:szCs w:val="20"/>
+          <w:lang w:val="es-CO" w:eastAsia="es-CO"/>
+        </w:rPr>
+        <w:t>/x-www-</w:t>
+      </w:r>
+      <w:proofErr w:type="spellStart"/>
+      <w:r>
+        <w:rPr>
+          <w:rFonts w:ascii="Consolas" w:eastAsia="Times New Roman" w:hAnsi="Consolas" w:cs="Courier New"/>
+          <w:color w:val="6A737D"/>
+          <w:sz w:val="20"/>
+          <w:szCs w:val="20"/>
+          <w:lang w:val="es-CO" w:eastAsia="es-CO"/>
+        </w:rPr>
+        <w:t>form</w:t>
+      </w:r>
+      <w:proofErr w:type="spellEnd"/>
+      <w:r>
+        <w:rPr>
+          <w:rFonts w:ascii="Consolas" w:eastAsia="Times New Roman" w:hAnsi="Consolas" w:cs="Courier New"/>
+          <w:color w:val="6A737D"/>
+          <w:sz w:val="20"/>
+          <w:szCs w:val="20"/>
+          <w:lang w:val="es-CO" w:eastAsia="es-CO"/>
+        </w:rPr>
+        <w:t>-</w:t>
+      </w:r>
+      <w:proofErr w:type="spellStart"/>
+      <w:r>
+        <w:rPr>
+          <w:rFonts w:ascii="Consolas" w:eastAsia="Times New Roman" w:hAnsi="Consolas" w:cs="Courier New"/>
+          <w:color w:val="6A737D"/>
+          <w:sz w:val="20"/>
+          <w:szCs w:val="20"/>
+          <w:lang w:val="es-CO" w:eastAsia="es-CO"/>
         </w:rPr>
         <w:t>urlencoded</w:t>
       </w:r>
@@ -7404,19 +8150,19 @@
         <w:spacing w:after="0" w:line="240" w:lineRule="auto"/>
         <w:rPr>
           <w:rFonts w:ascii="Consolas" w:eastAsia="Times New Roman" w:hAnsi="Consolas" w:cs="Courier New"/>
-          <w:color w:val="6A737D"/>
-          <w:sz w:val="20"/>
-          <w:szCs w:val="20"/>
-          <w:lang w:val="en-US" w:eastAsia="es-MX"/>
-        </w:rPr>
-      </w:pPr>
-      <w:r>
-        <w:rPr>
-          <w:rFonts w:ascii="Consolas" w:eastAsia="Times New Roman" w:hAnsi="Consolas" w:cs="Courier New"/>
-          <w:color w:val="24292E"/>
-          <w:sz w:val="20"/>
-          <w:szCs w:val="20"/>
-          <w:lang w:val="en-US" w:eastAsia="es-MX"/>
+          <w:color w:val="24292E"/>
+          <w:sz w:val="20"/>
+          <w:szCs w:val="20"/>
+          <w:lang w:val="es-CO" w:eastAsia="es-CO"/>
+        </w:rPr>
+      </w:pPr>
+      <w:r>
+        <w:rPr>
+          <w:rFonts w:ascii="Consolas" w:eastAsia="Times New Roman" w:hAnsi="Consolas" w:cs="Courier New"/>
+          <w:color w:val="24292E"/>
+          <w:sz w:val="20"/>
+          <w:szCs w:val="20"/>
+          <w:lang w:val="es-CO" w:eastAsia="es-CO"/>
         </w:rPr>
         <w:t xml:space="preserve">  </w:t>
       </w:r>
@@ -7427,7 +8173,7 @@
           <w:color w:val="24292E"/>
           <w:sz w:val="20"/>
           <w:szCs w:val="20"/>
-          <w:lang w:val="en-US" w:eastAsia="es-MX"/>
+          <w:lang w:val="es-CO" w:eastAsia="es-CO"/>
         </w:rPr>
         <w:t>FormSections</w:t>
       </w:r>
@@ -7438,7 +8184,7 @@
           <w:color w:val="24292E"/>
           <w:sz w:val="20"/>
           <w:szCs w:val="20"/>
-          <w:lang w:val="en-US" w:eastAsia="es-MX"/>
+          <w:lang w:val="es-CO" w:eastAsia="es-CO"/>
         </w:rPr>
         <w:t xml:space="preserve"> </w:t>
       </w:r>
@@ -7448,7 +8194,7 @@
           <w:color w:val="D73A49"/>
           <w:sz w:val="20"/>
           <w:szCs w:val="20"/>
-          <w:lang w:val="en-US" w:eastAsia="es-MX"/>
+          <w:lang w:val="es-CO" w:eastAsia="es-CO"/>
         </w:rPr>
         <w:t>=</w:t>
       </w:r>
@@ -7458,7 +8204,7 @@
           <w:color w:val="24292E"/>
           <w:sz w:val="20"/>
           <w:szCs w:val="20"/>
-          <w:lang w:val="en-US" w:eastAsia="es-MX"/>
+          <w:lang w:val="es-CO" w:eastAsia="es-CO"/>
         </w:rPr>
         <w:t xml:space="preserve"> </w:t>
       </w:r>
@@ -7468,7 +8214,7 @@
           <w:color w:val="D73A49"/>
           <w:sz w:val="20"/>
           <w:szCs w:val="20"/>
-          <w:lang w:val="en-US" w:eastAsia="es-MX"/>
+          <w:lang w:val="es-CO" w:eastAsia="es-CO"/>
         </w:rPr>
         <w:t>new</w:t>
       </w:r>
@@ -7478,27 +8224,29 @@
           <w:color w:val="24292E"/>
           <w:sz w:val="20"/>
           <w:szCs w:val="20"/>
-          <w:lang w:val="en-US" w:eastAsia="es-MX"/>
+          <w:lang w:val="es-CO" w:eastAsia="es-CO"/>
         </w:rPr>
         <w:t xml:space="preserve"> </w:t>
       </w:r>
+      <w:proofErr w:type="spellStart"/>
       <w:r>
         <w:rPr>
           <w:rFonts w:ascii="Consolas" w:eastAsia="Times New Roman" w:hAnsi="Consolas" w:cs="Courier New"/>
           <w:color w:val="6F42C1"/>
           <w:sz w:val="20"/>
           <w:szCs w:val="20"/>
-          <w:lang w:val="en-US" w:eastAsia="es-MX"/>
+          <w:lang w:val="es-CO" w:eastAsia="es-CO"/>
         </w:rPr>
         <w:t>List</w:t>
       </w:r>
-      <w:r>
-        <w:rPr>
-          <w:rFonts w:ascii="Consolas" w:eastAsia="Times New Roman" w:hAnsi="Consolas" w:cs="Courier New"/>
-          <w:color w:val="24292E"/>
-          <w:sz w:val="20"/>
-          <w:szCs w:val="20"/>
-          <w:lang w:val="en-US" w:eastAsia="es-MX"/>
+      <w:proofErr w:type="spellEnd"/>
+      <w:r>
+        <w:rPr>
+          <w:rFonts w:ascii="Consolas" w:eastAsia="Times New Roman" w:hAnsi="Consolas" w:cs="Courier New"/>
+          <w:color w:val="24292E"/>
+          <w:sz w:val="20"/>
+          <w:szCs w:val="20"/>
+          <w:lang w:val="es-CO" w:eastAsia="es-CO"/>
         </w:rPr>
         <w:t>&lt;</w:t>
       </w:r>
@@ -7509,7 +8257,7 @@
           <w:color w:val="6F42C1"/>
           <w:sz w:val="20"/>
           <w:szCs w:val="20"/>
-          <w:lang w:val="en-US" w:eastAsia="es-MX"/>
+          <w:lang w:val="es-CO" w:eastAsia="es-CO"/>
         </w:rPr>
         <w:t>IMultipartFormSection</w:t>
       </w:r>
@@ -7521,7 +8269,7 @@
           <w:color w:val="24292E"/>
           <w:sz w:val="20"/>
           <w:szCs w:val="20"/>
-          <w:lang w:val="en-US" w:eastAsia="es-MX"/>
+          <w:lang w:val="es-CO" w:eastAsia="es-CO"/>
         </w:rPr>
         <w:t>&gt;(</w:t>
       </w:r>
@@ -7532,7 +8280,7 @@
           <w:color w:val="24292E"/>
           <w:sz w:val="20"/>
           <w:szCs w:val="20"/>
-          <w:lang w:val="en-US" w:eastAsia="es-MX"/>
+          <w:lang w:val="es-CO" w:eastAsia="es-CO"/>
         </w:rPr>
         <w:t xml:space="preserve">) {}, </w:t>
       </w:r>
@@ -7542,29 +8290,75 @@
           <w:color w:val="6A737D"/>
           <w:sz w:val="20"/>
           <w:szCs w:val="20"/>
-          <w:lang w:val="en-US" w:eastAsia="es-MX"/>
-        </w:rPr>
-        <w:t>//</w:t>
-      </w:r>
+          <w:lang w:val="es-CO" w:eastAsia="es-CO"/>
+        </w:rPr>
+        <w:t>//Content-</w:t>
+      </w:r>
+      <w:proofErr w:type="spellStart"/>
       <w:r>
         <w:rPr>
           <w:rFonts w:ascii="Consolas" w:eastAsia="Times New Roman" w:hAnsi="Consolas" w:cs="Courier New"/>
           <w:color w:val="6A737D"/>
           <w:sz w:val="20"/>
           <w:szCs w:val="20"/>
-          <w:lang w:val="en-US" w:eastAsia="es-MX"/>
-        </w:rPr>
-        <w:t>multipart/form-data</w:t>
-      </w:r>
+          <w:lang w:val="es-CO" w:eastAsia="es-CO"/>
+        </w:rPr>
+        <w:t>Type</w:t>
+      </w:r>
+      <w:proofErr w:type="spellEnd"/>
       <w:r>
         <w:rPr>
           <w:rFonts w:ascii="Consolas" w:eastAsia="Times New Roman" w:hAnsi="Consolas" w:cs="Courier New"/>
           <w:color w:val="6A737D"/>
           <w:sz w:val="20"/>
           <w:szCs w:val="20"/>
-          <w:lang w:val="en-US" w:eastAsia="es-MX"/>
-        </w:rPr>
-        <w:t>,</w:t>
+          <w:lang w:val="es-CO" w:eastAsia="es-CO"/>
+        </w:rPr>
+        <w:t xml:space="preserve">: </w:t>
+      </w:r>
+      <w:proofErr w:type="spellStart"/>
+      <w:r>
+        <w:rPr>
+          <w:rFonts w:ascii="Consolas" w:eastAsia="Times New Roman" w:hAnsi="Consolas" w:cs="Courier New"/>
+          <w:color w:val="6A737D"/>
+          <w:sz w:val="20"/>
+          <w:szCs w:val="20"/>
+          <w:lang w:val="es-CO" w:eastAsia="es-CO"/>
+        </w:rPr>
+        <w:t>multipart</w:t>
+      </w:r>
+      <w:proofErr w:type="spellEnd"/>
+      <w:r>
+        <w:rPr>
+          <w:rFonts w:ascii="Consolas" w:eastAsia="Times New Roman" w:hAnsi="Consolas" w:cs="Courier New"/>
+          <w:color w:val="6A737D"/>
+          <w:sz w:val="20"/>
+          <w:szCs w:val="20"/>
+          <w:lang w:val="es-CO" w:eastAsia="es-CO"/>
+        </w:rPr>
+        <w:t>/</w:t>
+      </w:r>
+      <w:proofErr w:type="spellStart"/>
+      <w:r>
+        <w:rPr>
+          <w:rFonts w:ascii="Consolas" w:eastAsia="Times New Roman" w:hAnsi="Consolas" w:cs="Courier New"/>
+          <w:color w:val="6A737D"/>
+          <w:sz w:val="20"/>
+          <w:szCs w:val="20"/>
+          <w:lang w:val="es-CO" w:eastAsia="es-CO"/>
+        </w:rPr>
+        <w:t>form</w:t>
+      </w:r>
+      <w:proofErr w:type="spellEnd"/>
+      <w:r>
+        <w:rPr>
+          <w:rFonts w:ascii="Consolas" w:eastAsia="Times New Roman" w:hAnsi="Consolas" w:cs="Courier New"/>
+          <w:color w:val="6A737D"/>
+          <w:sz w:val="20"/>
+          <w:szCs w:val="20"/>
+          <w:lang w:val="es-CO" w:eastAsia="es-CO"/>
+        </w:rPr>
+        <w:t>-data</w:t>
       </w:r>
     </w:p>
     <w:p>
@@ -7594,58 +8388,154 @@
           <w:color w:val="24292E"/>
           <w:sz w:val="20"/>
           <w:szCs w:val="20"/>
-          <w:lang w:val="en-US" w:eastAsia="es-MX"/>
-        </w:rPr>
-      </w:pPr>
+          <w:lang w:val="es-CO" w:eastAsia="es-CO"/>
+        </w:rPr>
+      </w:pPr>
+      <w:r>
+        <w:rPr>
+          <w:rFonts w:ascii="Consolas" w:eastAsia="Times New Roman" w:hAnsi="Consolas" w:cs="Courier New"/>
+          <w:color w:val="24292E"/>
+          <w:sz w:val="20"/>
+          <w:szCs w:val="20"/>
+          <w:lang w:val="es-CO" w:eastAsia="es-CO"/>
+        </w:rPr>
+        <w:t xml:space="preserve">  </w:t>
+      </w:r>
+      <w:proofErr w:type="spellStart"/>
+      <w:r>
+        <w:rPr>
+          <w:rFonts w:ascii="Consolas" w:eastAsia="Times New Roman" w:hAnsi="Consolas" w:cs="Courier New"/>
+          <w:color w:val="24292E"/>
+          <w:sz w:val="20"/>
+          <w:szCs w:val="20"/>
+          <w:lang w:val="es-CO" w:eastAsia="es-CO"/>
+        </w:rPr>
+        <w:t>DownloadHandler</w:t>
+      </w:r>
+      <w:proofErr w:type="spellEnd"/>
+      <w:r>
+        <w:rPr>
+          <w:rFonts w:ascii="Consolas" w:eastAsia="Times New Roman" w:hAnsi="Consolas" w:cs="Courier New"/>
+          <w:color w:val="24292E"/>
+          <w:sz w:val="20"/>
+          <w:szCs w:val="20"/>
+          <w:lang w:val="es-CO" w:eastAsia="es-CO"/>
+        </w:rPr>
+        <w:t xml:space="preserve"> </w:t>
+      </w:r>
+      <w:r>
+        <w:rPr>
+          <w:rFonts w:ascii="Consolas" w:eastAsia="Times New Roman" w:hAnsi="Consolas" w:cs="Courier New"/>
+          <w:color w:val="D73A49"/>
+          <w:sz w:val="20"/>
+          <w:szCs w:val="20"/>
+          <w:lang w:val="es-CO" w:eastAsia="es-CO"/>
+        </w:rPr>
+        <w:t>=</w:t>
+      </w:r>
+      <w:r>
+        <w:rPr>
+          <w:rFonts w:ascii="Consolas" w:eastAsia="Times New Roman" w:hAnsi="Consolas" w:cs="Courier New"/>
+          <w:color w:val="24292E"/>
+          <w:sz w:val="20"/>
+          <w:szCs w:val="20"/>
+          <w:lang w:val="es-CO" w:eastAsia="es-CO"/>
+        </w:rPr>
+        <w:t xml:space="preserve"> </w:t>
+      </w:r>
+      <w:r>
+        <w:rPr>
+          <w:rFonts w:ascii="Consolas" w:eastAsia="Times New Roman" w:hAnsi="Consolas" w:cs="Courier New"/>
+          <w:color w:val="D73A49"/>
+          <w:sz w:val="20"/>
+          <w:szCs w:val="20"/>
+          <w:lang w:val="es-CO" w:eastAsia="es-CO"/>
+        </w:rPr>
+        <w:t>new</w:t>
+      </w:r>
+      <w:r>
+        <w:rPr>
+          <w:rFonts w:ascii="Consolas" w:eastAsia="Times New Roman" w:hAnsi="Consolas" w:cs="Courier New"/>
+          <w:color w:val="24292E"/>
+          <w:sz w:val="20"/>
+          <w:szCs w:val="20"/>
+          <w:lang w:val="es-CO" w:eastAsia="es-CO"/>
+        </w:rPr>
+        <w:t xml:space="preserve"> </w:t>
+      </w:r>
+      <w:proofErr w:type="spellStart"/>
+      <w:r>
+        <w:rPr>
+          <w:rFonts w:ascii="Consolas" w:eastAsia="Times New Roman" w:hAnsi="Consolas" w:cs="Courier New"/>
+          <w:color w:val="6F42C1"/>
+          <w:sz w:val="20"/>
+          <w:szCs w:val="20"/>
+          <w:lang w:val="es-CO" w:eastAsia="es-CO"/>
+        </w:rPr>
+        <w:t>DownloadHandlerFile</w:t>
+      </w:r>
+      <w:proofErr w:type="spellEnd"/>
+      <w:r>
+        <w:rPr>
+          <w:rFonts w:ascii="Consolas" w:eastAsia="Times New Roman" w:hAnsi="Consolas" w:cs="Courier New"/>
+          <w:color w:val="24292E"/>
+          <w:sz w:val="20"/>
+          <w:szCs w:val="20"/>
+          <w:lang w:val="es-CO" w:eastAsia="es-CO"/>
+        </w:rPr>
+        <w:t>(</w:t>
+      </w:r>
+      <w:proofErr w:type="spellStart"/>
+      <w:r>
+        <w:rPr>
+          <w:rFonts w:ascii="Consolas" w:eastAsia="Times New Roman" w:hAnsi="Consolas" w:cs="Courier New"/>
+          <w:color w:val="24292E"/>
+          <w:sz w:val="20"/>
+          <w:szCs w:val="20"/>
+          <w:lang w:val="es-CO" w:eastAsia="es-CO"/>
+        </w:rPr>
+        <w:t>destPah</w:t>
+      </w:r>
+      <w:proofErr w:type="spellEnd"/>
+      <w:r>
+        <w:rPr>
+          <w:rFonts w:ascii="Consolas" w:eastAsia="Times New Roman" w:hAnsi="Consolas" w:cs="Courier New"/>
+          <w:color w:val="24292E"/>
+          <w:sz w:val="20"/>
+          <w:szCs w:val="20"/>
+          <w:lang w:val="es-CO" w:eastAsia="es-CO"/>
+        </w:rPr>
+        <w:t xml:space="preserve">), </w:t>
+      </w:r>
       <w:r>
         <w:rPr>
           <w:rFonts w:ascii="Consolas" w:eastAsia="Times New Roman" w:hAnsi="Consolas" w:cs="Courier New"/>
           <w:color w:val="6A737D"/>
           <w:sz w:val="20"/>
           <w:szCs w:val="20"/>
-          <w:lang w:val="en-US" w:eastAsia="es-MX"/>
-        </w:rPr>
-        <w:t xml:space="preserve">  </w:t>
+          <w:lang w:val="es-CO" w:eastAsia="es-CO"/>
+        </w:rPr>
+        <w:t>//</w:t>
       </w:r>
       <w:proofErr w:type="spellStart"/>
       <w:r>
         <w:rPr>
           <w:rFonts w:ascii="Consolas" w:eastAsia="Times New Roman" w:hAnsi="Consolas" w:cs="Courier New"/>
-          <w:color w:val="24292E"/>
-          <w:sz w:val="20"/>
-          <w:szCs w:val="20"/>
-          <w:lang w:val="en-US" w:eastAsia="es-MX"/>
-        </w:rPr>
-        <w:t>DownloadHandler</w:t>
+          <w:color w:val="6A737D"/>
+          <w:sz w:val="20"/>
+          <w:szCs w:val="20"/>
+          <w:lang w:val="es-CO" w:eastAsia="es-CO"/>
+        </w:rPr>
+        <w:t>Download</w:t>
       </w:r>
       <w:proofErr w:type="spellEnd"/>
       <w:r>
         <w:rPr>
           <w:rFonts w:ascii="Consolas" w:eastAsia="Times New Roman" w:hAnsi="Consolas" w:cs="Courier New"/>
-          <w:color w:val="24292E"/>
-          <w:sz w:val="20"/>
-          <w:szCs w:val="20"/>
-          <w:lang w:val="en-US" w:eastAsia="es-MX"/>
-        </w:rPr>
-        <w:t xml:space="preserve"> = </w:t>
-      </w:r>
-      <w:r>
-        <w:rPr>
-          <w:rFonts w:ascii="Consolas" w:eastAsia="Times New Roman" w:hAnsi="Consolas" w:cs="Courier New"/>
-          <w:color w:val="D73A49"/>
-          <w:sz w:val="20"/>
-          <w:szCs w:val="20"/>
-          <w:lang w:val="en-US" w:eastAsia="es-MX"/>
-        </w:rPr>
-        <w:t>new</w:t>
-      </w:r>
-      <w:r>
-        <w:rPr>
-          <w:rFonts w:ascii="Consolas" w:eastAsia="Times New Roman" w:hAnsi="Consolas" w:cs="Courier New"/>
-          <w:color w:val="24292E"/>
-          <w:sz w:val="20"/>
-          <w:szCs w:val="20"/>
-          <w:lang w:val="en-US" w:eastAsia="es-MX"/>
+          <w:color w:val="6A737D"/>
+          <w:sz w:val="20"/>
+          <w:szCs w:val="20"/>
+          <w:lang w:val="es-CO" w:eastAsia="es-CO"/>
         </w:rPr>
         <w:t xml:space="preserve"> </w:t>
       </w:r>
@@ -7653,75 +8543,23 @@
       <w:r>
         <w:rPr>
           <w:rFonts w:ascii="Consolas" w:eastAsia="Times New Roman" w:hAnsi="Consolas" w:cs="Courier New"/>
-          <w:color w:val="6F42C1"/>
-          <w:sz w:val="20"/>
-          <w:szCs w:val="20"/>
-          <w:lang w:val="en-US" w:eastAsia="es-MX"/>
-        </w:rPr>
-        <w:t>DownloadHandlerFile</w:t>
+          <w:color w:val="6A737D"/>
+          <w:sz w:val="20"/>
+          <w:szCs w:val="20"/>
+          <w:lang w:val="es-CO" w:eastAsia="es-CO"/>
+        </w:rPr>
+        <w:t>large</w:t>
       </w:r>
       <w:proofErr w:type="spellEnd"/>
       <w:r>
         <w:rPr>
           <w:rFonts w:ascii="Consolas" w:eastAsia="Times New Roman" w:hAnsi="Consolas" w:cs="Courier New"/>
-          <w:color w:val="24292E"/>
-          <w:sz w:val="20"/>
-          <w:szCs w:val="20"/>
-          <w:lang w:val="en-US" w:eastAsia="es-MX"/>
-        </w:rPr>
-        <w:t>(</w:t>
-      </w:r>
-      <w:proofErr w:type="spellStart"/>
-      <w:r>
-        <w:rPr>
-          <w:rFonts w:ascii="Consolas" w:eastAsia="Times New Roman" w:hAnsi="Consolas" w:cs="Courier New"/>
-          <w:color w:val="24292E"/>
-          <w:sz w:val="20"/>
-          <w:szCs w:val="20"/>
-          <w:lang w:val="en-US" w:eastAsia="es-MX"/>
-        </w:rPr>
-        <w:t>destPath</w:t>
-      </w:r>
-      <w:proofErr w:type="spellEnd"/>
-      <w:r>
-        <w:rPr>
-          <w:rFonts w:ascii="Consolas" w:eastAsia="Times New Roman" w:hAnsi="Consolas" w:cs="Courier New"/>
-          <w:color w:val="24292E"/>
-          <w:sz w:val="20"/>
-          <w:szCs w:val="20"/>
-          <w:lang w:val="en-US" w:eastAsia="es-MX"/>
-        </w:rPr>
-        <w:t>)</w:t>
-      </w:r>
-      <w:r>
-        <w:rPr>
-          <w:rFonts w:ascii="Consolas" w:eastAsia="Times New Roman" w:hAnsi="Consolas" w:cs="Courier New"/>
-          <w:color w:val="24292E"/>
-          <w:sz w:val="20"/>
-          <w:szCs w:val="20"/>
-          <w:lang w:val="en-US" w:eastAsia="es-MX"/>
-        </w:rPr>
-        <w:t xml:space="preserve">, </w:t>
-      </w:r>
-      <w:r>
-        <w:rPr>
-          <w:rFonts w:ascii="Consolas" w:eastAsia="Times New Roman" w:hAnsi="Consolas" w:cs="Courier New"/>
           <w:color w:val="6A737D"/>
           <w:sz w:val="20"/>
           <w:szCs w:val="20"/>
-          <w:lang w:val="en-US" w:eastAsia="es-MX"/>
-        </w:rPr>
-        <w:t>//</w:t>
-      </w:r>
-      <w:r>
-        <w:rPr>
-          <w:rFonts w:ascii="Consolas" w:eastAsia="Times New Roman" w:hAnsi="Consolas" w:cs="Courier New"/>
-          <w:color w:val="6A737D"/>
-          <w:sz w:val="20"/>
-          <w:szCs w:val="20"/>
-          <w:lang w:val="en-US" w:eastAsia="es-MX"/>
-        </w:rPr>
-        <w:t>Download large files</w:t>
+          <w:lang w:val="es-CO" w:eastAsia="es-CO"/>
+        </w:rPr>
+        <w:t xml:space="preserve"> files</w:t>
       </w:r>
     </w:p>
     <w:p>
@@ -7751,16 +8589,16 @@
           <w:color w:val="24292E"/>
           <w:sz w:val="20"/>
           <w:szCs w:val="20"/>
-          <w:lang w:val="en-US" w:eastAsia="es-MX"/>
-        </w:rPr>
-      </w:pPr>
-      <w:r>
-        <w:rPr>
-          <w:rFonts w:ascii="Consolas" w:eastAsia="Times New Roman" w:hAnsi="Consolas" w:cs="Courier New"/>
-          <w:color w:val="24292E"/>
-          <w:sz w:val="20"/>
-          <w:szCs w:val="20"/>
-          <w:lang w:val="en-US" w:eastAsia="es-MX"/>
+          <w:lang w:val="es-CO" w:eastAsia="es-CO"/>
+        </w:rPr>
+      </w:pPr>
+      <w:r>
+        <w:rPr>
+          <w:rFonts w:ascii="Consolas" w:eastAsia="Times New Roman" w:hAnsi="Consolas" w:cs="Courier New"/>
+          <w:color w:val="24292E"/>
+          <w:sz w:val="20"/>
+          <w:szCs w:val="20"/>
+          <w:lang w:val="es-CO" w:eastAsia="es-CO"/>
         </w:rPr>
         <w:t xml:space="preserve">  </w:t>
       </w:r>
@@ -7771,7 +8609,7 @@
           <w:color w:val="24292E"/>
           <w:sz w:val="20"/>
           <w:szCs w:val="20"/>
-          <w:lang w:val="en-US" w:eastAsia="es-MX"/>
+          <w:lang w:val="es-CO" w:eastAsia="es-CO"/>
         </w:rPr>
         <w:t>ChunkedTransfer</w:t>
       </w:r>
@@ -7782,7 +8620,7 @@
           <w:color w:val="24292E"/>
           <w:sz w:val="20"/>
           <w:szCs w:val="20"/>
-          <w:lang w:val="en-US" w:eastAsia="es-MX"/>
+          <w:lang w:val="es-CO" w:eastAsia="es-CO"/>
         </w:rPr>
         <w:t xml:space="preserve"> </w:t>
       </w:r>
@@ -7792,7 +8630,7 @@
           <w:color w:val="D73A49"/>
           <w:sz w:val="20"/>
           <w:szCs w:val="20"/>
-          <w:lang w:val="en-US" w:eastAsia="es-MX"/>
+          <w:lang w:val="es-CO" w:eastAsia="es-CO"/>
         </w:rPr>
         <w:t>=</w:t>
       </w:r>
@@ -7802,7 +8640,7 @@
           <w:color w:val="24292E"/>
           <w:sz w:val="20"/>
           <w:szCs w:val="20"/>
-          <w:lang w:val="en-US" w:eastAsia="es-MX"/>
+          <w:lang w:val="es-CO" w:eastAsia="es-CO"/>
         </w:rPr>
         <w:t xml:space="preserve"> </w:t>
       </w:r>
@@ -7812,7 +8650,7 @@
           <w:color w:val="005CC5"/>
           <w:sz w:val="20"/>
           <w:szCs w:val="20"/>
-          <w:lang w:val="en-US" w:eastAsia="es-MX"/>
+          <w:lang w:val="es-CO" w:eastAsia="es-CO"/>
         </w:rPr>
         <w:t>true</w:t>
       </w:r>
@@ -7822,7 +8660,7 @@
           <w:color w:val="24292E"/>
           <w:sz w:val="20"/>
           <w:szCs w:val="20"/>
-          <w:lang w:val="en-US" w:eastAsia="es-MX"/>
+          <w:lang w:val="es-CO" w:eastAsia="es-CO"/>
         </w:rPr>
         <w:t>,</w:t>
       </w:r>
@@ -7854,16 +8692,16 @@
           <w:color w:val="24292E"/>
           <w:sz w:val="20"/>
           <w:szCs w:val="20"/>
-          <w:lang w:val="en-US" w:eastAsia="es-MX"/>
-        </w:rPr>
-      </w:pPr>
-      <w:r>
-        <w:rPr>
-          <w:rFonts w:ascii="Consolas" w:eastAsia="Times New Roman" w:hAnsi="Consolas" w:cs="Courier New"/>
-          <w:color w:val="24292E"/>
-          <w:sz w:val="20"/>
-          <w:szCs w:val="20"/>
-          <w:lang w:val="en-US" w:eastAsia="es-MX"/>
+          <w:lang w:val="es-CO" w:eastAsia="es-CO"/>
+        </w:rPr>
+      </w:pPr>
+      <w:r>
+        <w:rPr>
+          <w:rFonts w:ascii="Consolas" w:eastAsia="Times New Roman" w:hAnsi="Consolas" w:cs="Courier New"/>
+          <w:color w:val="24292E"/>
+          <w:sz w:val="20"/>
+          <w:szCs w:val="20"/>
+          <w:lang w:val="es-CO" w:eastAsia="es-CO"/>
         </w:rPr>
         <w:t xml:space="preserve">  </w:t>
       </w:r>
@@ -7874,7 +8712,7 @@
           <w:color w:val="24292E"/>
           <w:sz w:val="20"/>
           <w:szCs w:val="20"/>
-          <w:lang w:val="en-US" w:eastAsia="es-MX"/>
+          <w:lang w:val="es-CO" w:eastAsia="es-CO"/>
         </w:rPr>
         <w:t>IgnoreHttpException</w:t>
       </w:r>
@@ -7885,7 +8723,7 @@
           <w:color w:val="24292E"/>
           <w:sz w:val="20"/>
           <w:szCs w:val="20"/>
-          <w:lang w:val="en-US" w:eastAsia="es-MX"/>
+          <w:lang w:val="es-CO" w:eastAsia="es-CO"/>
         </w:rPr>
         <w:t xml:space="preserve"> </w:t>
       </w:r>
@@ -7895,7 +8733,7 @@
           <w:color w:val="D73A49"/>
           <w:sz w:val="20"/>
           <w:szCs w:val="20"/>
-          <w:lang w:val="en-US" w:eastAsia="es-MX"/>
+          <w:lang w:val="es-CO" w:eastAsia="es-CO"/>
         </w:rPr>
         <w:t>=</w:t>
       </w:r>
@@ -7905,7 +8743,7 @@
           <w:color w:val="24292E"/>
           <w:sz w:val="20"/>
           <w:szCs w:val="20"/>
-          <w:lang w:val="en-US" w:eastAsia="es-MX"/>
+          <w:lang w:val="es-CO" w:eastAsia="es-CO"/>
         </w:rPr>
         <w:t xml:space="preserve"> </w:t>
       </w:r>
@@ -7915,19 +8753,17 @@
           <w:color w:val="005CC5"/>
           <w:sz w:val="20"/>
           <w:szCs w:val="20"/>
-          <w:lang w:val="en-US" w:eastAsia="es-MX"/>
+          <w:lang w:val="es-CO" w:eastAsia="es-CO"/>
         </w:rPr>
         <w:t>true</w:t>
       </w:r>
-      <w:bookmarkStart w:id="0" w:name="_GoBack"/>
-      <w:bookmarkEnd w:id="0"/>
-      <w:r>
-        <w:rPr>
-          <w:rFonts w:ascii="Consolas" w:eastAsia="Times New Roman" w:hAnsi="Consolas" w:cs="Courier New"/>
-          <w:color w:val="24292E"/>
-          <w:sz w:val="20"/>
-          <w:szCs w:val="20"/>
-          <w:lang w:val="en-US" w:eastAsia="es-MX"/>
+      <w:r>
+        <w:rPr>
+          <w:rFonts w:ascii="Consolas" w:eastAsia="Times New Roman" w:hAnsi="Consolas" w:cs="Courier New"/>
+          <w:color w:val="24292E"/>
+          <w:sz w:val="20"/>
+          <w:szCs w:val="20"/>
+          <w:lang w:val="es-CO" w:eastAsia="es-CO"/>
         </w:rPr>
         <w:t xml:space="preserve"> </w:t>
       </w:r>
@@ -7937,10 +8773,66 @@
           <w:color w:val="6A737D"/>
           <w:sz w:val="20"/>
           <w:szCs w:val="20"/>
-          <w:lang w:val="en-US" w:eastAsia="es-MX"/>
-        </w:rPr>
-        <w:t>//Prevent to catch http exceptions</w:t>
-      </w:r>
+          <w:lang w:val="es-CO" w:eastAsia="es-CO"/>
+        </w:rPr>
+        <w:t>//</w:t>
+      </w:r>
+      <w:proofErr w:type="spellStart"/>
+      <w:r>
+        <w:rPr>
+          <w:rFonts w:ascii="Consolas" w:eastAsia="Times New Roman" w:hAnsi="Consolas" w:cs="Courier New"/>
+          <w:color w:val="6A737D"/>
+          <w:sz w:val="20"/>
+          <w:szCs w:val="20"/>
+          <w:lang w:val="es-CO" w:eastAsia="es-CO"/>
+        </w:rPr>
+        <w:t>Prevent</w:t>
+      </w:r>
+      <w:proofErr w:type="spellEnd"/>
+      <w:r>
+        <w:rPr>
+          <w:rFonts w:ascii="Consolas" w:eastAsia="Times New Roman" w:hAnsi="Consolas" w:cs="Courier New"/>
+          <w:color w:val="6A737D"/>
+          <w:sz w:val="20"/>
+          <w:szCs w:val="20"/>
+          <w:lang w:val="es-CO" w:eastAsia="es-CO"/>
+        </w:rPr>
+        <w:t xml:space="preserve"> </w:t>
+      </w:r>
+      <w:proofErr w:type="spellStart"/>
+      <w:r>
+        <w:rPr>
+          <w:rFonts w:ascii="Consolas" w:eastAsia="Times New Roman" w:hAnsi="Consolas" w:cs="Courier New"/>
+          <w:color w:val="6A737D"/>
+          <w:sz w:val="20"/>
+          <w:szCs w:val="20"/>
+          <w:lang w:val="es-CO" w:eastAsia="es-CO"/>
+        </w:rPr>
+        <w:t>to</w:t>
+      </w:r>
+      <w:proofErr w:type="spellEnd"/>
+      <w:r>
+        <w:rPr>
+          <w:rFonts w:ascii="Consolas" w:eastAsia="Times New Roman" w:hAnsi="Consolas" w:cs="Courier New"/>
+          <w:color w:val="6A737D"/>
+          <w:sz w:val="20"/>
+          <w:szCs w:val="20"/>
+          <w:lang w:val="es-CO" w:eastAsia="es-CO"/>
+        </w:rPr>
+        <w:t xml:space="preserve"> catch http </w:t>
+      </w:r>
+      <w:proofErr w:type="spellStart"/>
+      <w:r>
+        <w:rPr>
+          <w:rFonts w:ascii="Consolas" w:eastAsia="Times New Roman" w:hAnsi="Consolas" w:cs="Courier New"/>
+          <w:color w:val="6A737D"/>
+          <w:sz w:val="20"/>
+          <w:szCs w:val="20"/>
+          <w:lang w:val="es-CO" w:eastAsia="es-CO"/>
+        </w:rPr>
+        <w:t>exceptions</w:t>
+      </w:r>
+      <w:proofErr w:type="spellEnd"/>
     </w:p>
     <w:p>
       <w:pPr>
@@ -8532,7 +9424,6 @@
         </w:rPr>
         <w:t xml:space="preserve"> </w:t>
       </w:r>
-      <w:proofErr w:type="spellStart"/>
       <w:r>
         <w:rPr>
           <w:rFonts w:ascii="Consolas" w:eastAsia="Times New Roman" w:hAnsi="Consolas" w:cs="Courier New"/>
@@ -8543,7 +9434,6 @@
         </w:rPr>
         <w:t>int</w:t>
       </w:r>
-      <w:proofErr w:type="spellEnd"/>
       <w:r>
         <w:rPr>
           <w:rFonts w:ascii="Consolas" w:eastAsia="Times New Roman" w:hAnsi="Consolas" w:cs="Courier New"/>
@@ -9085,7 +9975,6 @@
           <w:lang w:val="en-US" w:eastAsia="es-MX"/>
         </w:rPr>
       </w:pPr>
-      <w:proofErr w:type="spellStart"/>
       <w:r>
         <w:rPr>
           <w:rFonts w:ascii="Consolas" w:eastAsia="Times New Roman" w:hAnsi="Consolas" w:cs="Courier New"/>
@@ -9096,7 +9985,6 @@
         </w:rPr>
         <w:t>var</w:t>
       </w:r>
-      <w:proofErr w:type="spellEnd"/>
       <w:r>
         <w:rPr>
           <w:rFonts w:ascii="Consolas" w:eastAsia="Times New Roman" w:hAnsi="Consolas" w:cs="Courier New"/>
@@ -10333,6 +11221,7 @@
           <w:szCs w:val="20"/>
           <w:lang w:val="en-US" w:eastAsia="es-MX"/>
         </w:rPr>
+        <w:lastRenderedPageBreak/>
         <w:t xml:space="preserve">  </w:t>
       </w:r>
       <w:r>
@@ -10355,7 +11244,6 @@
         </w:rPr>
         <w:t xml:space="preserve"> </w:t>
       </w:r>
-      <w:proofErr w:type="spellStart"/>
       <w:r>
         <w:rPr>
           <w:rFonts w:ascii="Consolas" w:eastAsia="Times New Roman" w:hAnsi="Consolas" w:cs="Courier New"/>
@@ -10366,7 +11254,6 @@
         </w:rPr>
         <w:t>int</w:t>
       </w:r>
-      <w:proofErr w:type="spellEnd"/>
       <w:r>
         <w:rPr>
           <w:rFonts w:ascii="Consolas" w:eastAsia="Times New Roman" w:hAnsi="Consolas" w:cs="Courier New"/>
@@ -10444,7 +11331,6 @@
           <w:szCs w:val="24"/>
           <w:lang w:eastAsia="es-MX"/>
         </w:rPr>
-        <w:lastRenderedPageBreak/>
         <w:t>POST</w:t>
       </w:r>
     </w:p>
@@ -11655,7 +12541,6 @@
           <w:lang w:val="en-US" w:eastAsia="es-MX"/>
         </w:rPr>
       </w:pPr>
-      <w:proofErr w:type="spellStart"/>
       <w:r>
         <w:rPr>
           <w:rFonts w:ascii="Consolas" w:eastAsia="Times New Roman" w:hAnsi="Consolas" w:cs="Courier New"/>
@@ -11666,7 +12551,6 @@
         </w:rPr>
         <w:t>var</w:t>
       </w:r>
-      <w:proofErr w:type="spellEnd"/>
       <w:r>
         <w:rPr>
           <w:rFonts w:ascii="Consolas" w:eastAsia="Times New Roman" w:hAnsi="Consolas" w:cs="Courier New"/>
@@ -12921,7 +13805,6 @@
           <w:szCs w:val="30"/>
           <w:lang w:eastAsia="es-MX"/>
         </w:rPr>
-        <w:lastRenderedPageBreak/>
         <w:t xml:space="preserve">Full </w:t>
       </w:r>
       <w:proofErr w:type="spellStart"/>
@@ -14527,7 +15410,7 @@
         </w:rPr>
         <w:t>NodeJS as Backend (Using </w:t>
       </w:r>
-      <w:hyperlink r:id="rId16" w:history="1">
+      <w:hyperlink r:id="rId17" w:history="1">
         <w:r>
           <w:rPr>
             <w:rFonts w:ascii="Segoe UI" w:eastAsia="Times New Roman" w:hAnsi="Segoe UI" w:cs="Segoe UI"/>
@@ -14653,29 +15536,7 @@
           <w:szCs w:val="20"/>
           <w:lang w:val="en-US" w:eastAsia="es-MX"/>
         </w:rPr>
-        <w:t>(</w:t>
-      </w:r>
-      <w:proofErr w:type="spellStart"/>
-      <w:r>
-        <w:rPr>
-          <w:rFonts w:ascii="Consolas" w:eastAsia="Times New Roman" w:hAnsi="Consolas" w:cs="Courier New"/>
-          <w:color w:val="24292E"/>
-          <w:sz w:val="20"/>
-          <w:szCs w:val="20"/>
-          <w:lang w:val="en-US" w:eastAsia="es-MX"/>
-        </w:rPr>
-        <w:t>req</w:t>
-      </w:r>
-      <w:proofErr w:type="spellEnd"/>
-      <w:r>
-        <w:rPr>
-          <w:rFonts w:ascii="Consolas" w:eastAsia="Times New Roman" w:hAnsi="Consolas" w:cs="Courier New"/>
-          <w:color w:val="24292E"/>
-          <w:sz w:val="20"/>
-          <w:szCs w:val="20"/>
-          <w:lang w:val="en-US" w:eastAsia="es-MX"/>
-        </w:rPr>
-        <w:t>, res) {</w:t>
+        <w:t>(req, res) {</w:t>
       </w:r>
     </w:p>
     <w:p>
@@ -15288,7 +16149,7 @@
                   <wp:extent cx="1112520" cy="1112520"/>
                   <wp:effectExtent l="0" t="0" r="0" b="0"/>
                   <wp:docPr id="2" name="Picture 2" descr="jdnichollsc">
-                    <a:hlinkClick xmlns:a="http://schemas.openxmlformats.org/drawingml/2006/main" r:id="rId17"/>
+                    <a:hlinkClick xmlns:a="http://schemas.openxmlformats.org/drawingml/2006/main" r:id="rId18"/>
                   </wp:docPr>
                   <wp:cNvGraphicFramePr>
                     <a:graphicFrameLocks xmlns:a="http://schemas.openxmlformats.org/drawingml/2006/main" noChangeAspect="1"/>
@@ -15298,14 +16159,14 @@
                       <pic:pic xmlns:pic="http://schemas.openxmlformats.org/drawingml/2006/picture">
                         <pic:nvPicPr>
                           <pic:cNvPr id="0" name="Picture 3" descr="jdnichollsc">
-                            <a:hlinkClick r:id="rId17"/>
+                            <a:hlinkClick r:id="rId18"/>
                           </pic:cNvPr>
                           <pic:cNvPicPr>
                             <a:picLocks noChangeAspect="1" noChangeArrowheads="1"/>
                           </pic:cNvPicPr>
                         </pic:nvPicPr>
                         <pic:blipFill>
-                          <a:blip r:embed="rId18">
+                          <a:blip r:embed="rId19">
                             <a:extLst>
                               <a:ext uri="{28A0092B-C50C-407E-A947-70E740481C1C}">
                                 <a14:useLocalDpi xmlns:a14="http://schemas.microsoft.com/office/drawing/2010/main" val="0"/>
@@ -15387,7 +16248,7 @@
                   <wp:extent cx="1112520" cy="1112520"/>
                   <wp:effectExtent l="0" t="0" r="0" b="0"/>
                   <wp:docPr id="1" name="Picture 1" descr="jdnichollsc">
-                    <a:hlinkClick xmlns:a="http://schemas.openxmlformats.org/drawingml/2006/main" r:id="rId19"/>
+                    <a:hlinkClick xmlns:a="http://schemas.openxmlformats.org/drawingml/2006/main" r:id="rId20"/>
                   </wp:docPr>
                   <wp:cNvGraphicFramePr>
                     <a:graphicFrameLocks xmlns:a="http://schemas.openxmlformats.org/drawingml/2006/main" noChangeAspect="1"/>
@@ -15397,14 +16258,14 @@
                       <pic:pic xmlns:pic="http://schemas.openxmlformats.org/drawingml/2006/picture">
                         <pic:nvPicPr>
                           <pic:cNvPr id="0" name="Picture 4" descr="jdnichollsc">
-                            <a:hlinkClick r:id="rId19"/>
+                            <a:hlinkClick r:id="rId20"/>
                           </pic:cNvPr>
                           <pic:cNvPicPr>
                             <a:picLocks noChangeAspect="1" noChangeArrowheads="1"/>
                           </pic:cNvPicPr>
                         </pic:nvPicPr>
                         <pic:blipFill>
-                          <a:blip r:embed="rId20">
+                          <a:blip r:embed="rId21">
                             <a:extLst>
                               <a:ext uri="{28A0092B-C50C-407E-A947-70E740481C1C}">
                                 <a14:useLocalDpi xmlns:a14="http://schemas.microsoft.com/office/drawing/2010/main" val="0"/>
@@ -15470,7 +16331,7 @@
                 <w:lang w:eastAsia="es-MX"/>
               </w:rPr>
             </w:pPr>
-            <w:hyperlink r:id="rId21" w:history="1">
+            <w:hyperlink r:id="rId22" w:history="1">
               <w:r>
                 <w:rPr>
                   <w:rFonts w:ascii="Segoe UI" w:eastAsia="Times New Roman" w:hAnsi="Segoe UI" w:cs="Segoe UI"/>
@@ -15516,7 +16377,7 @@
                 <w:lang w:eastAsia="es-MX"/>
               </w:rPr>
             </w:pPr>
-            <w:hyperlink r:id="rId22" w:history="1">
+            <w:hyperlink r:id="rId23" w:history="1">
               <w:r>
                 <w:rPr>
                   <w:rFonts w:ascii="Segoe UI" w:eastAsia="Times New Roman" w:hAnsi="Segoe UI" w:cs="Segoe UI"/>
@@ -15579,7 +16440,6 @@
           <w:szCs w:val="36"/>
           <w:lang w:eastAsia="es-MX"/>
         </w:rPr>
-        <w:lastRenderedPageBreak/>
         <w:t>Credits</w:t>
       </w:r>
       <w:proofErr w:type="spellEnd"/>
@@ -15645,7 +16505,7 @@
         </w:rPr>
         <w:t> </w:t>
       </w:r>
-      <w:hyperlink r:id="rId23" w:history="1">
+      <w:hyperlink r:id="rId24" w:history="1">
         <w:r>
           <w:rPr>
             <w:rFonts w:ascii="Segoe UI" w:eastAsia="Times New Roman" w:hAnsi="Segoe UI" w:cs="Segoe UI"/>
@@ -15742,7 +16602,7 @@
         </w:rPr>
         <w:t> Support </w:t>
       </w:r>
-      <w:hyperlink r:id="rId24" w:history="1">
+      <w:hyperlink r:id="rId25" w:history="1">
         <w:r>
           <w:rPr>
             <w:rFonts w:ascii="Segoe UI" w:eastAsia="Times New Roman" w:hAnsi="Segoe UI" w:cs="Segoe UI"/>
@@ -15841,7 +16701,7 @@
             <wp:effectExtent l="0" t="0" r="0" b="0"/>
             <wp:wrapSquare wrapText="bothSides"/>
             <wp:docPr id="5" name="Picture 5" descr="https://camo.githubusercontent.com/bfe05fdd6788ac087a212fb1d4935b80bd5b7bae/687474703a2f2f7068617365722e617a75726577656273697465732e6e65742f6173736574732f6e6963686f6c6c732e706e67">
-              <a:hlinkClick xmlns:a="http://schemas.openxmlformats.org/drawingml/2006/main" r:id="rId25" tgtFrame="&quot;_blank&quot;"/>
+              <a:hlinkClick xmlns:a="http://schemas.openxmlformats.org/drawingml/2006/main" r:id="rId26" tgtFrame="&quot;_blank&quot;"/>
             </wp:docPr>
             <wp:cNvGraphicFramePr>
               <a:graphicFrameLocks xmlns:a="http://schemas.openxmlformats.org/drawingml/2006/main" noChangeAspect="1"/>
@@ -15851,14 +16711,14 @@
                 <pic:pic xmlns:pic="http://schemas.openxmlformats.org/drawingml/2006/picture">
                   <pic:nvPicPr>
                     <pic:cNvPr id="0" name="Picture 3" descr="https://camo.githubusercontent.com/bfe05fdd6788ac087a212fb1d4935b80bd5b7bae/687474703a2f2f7068617365722e617a75726577656273697465732e6e65742f6173736574732f6e6963686f6c6c732e706e67">
-                      <a:hlinkClick r:id="rId25" tgtFrame="&quot;_blank&quot;"/>
+                      <a:hlinkClick r:id="rId26" tgtFrame="&quot;_blank&quot;"/>
                     </pic:cNvPr>
                     <pic:cNvPicPr>
                       <a:picLocks noChangeAspect="1" noChangeArrowheads="1"/>
                     </pic:cNvPicPr>
                   </pic:nvPicPr>
                   <pic:blipFill>
-                    <a:blip r:embed="rId26">
+                    <a:blip r:embed="rId27">
                       <a:extLst>
                         <a:ext uri="{28A0092B-C50C-407E-A947-70E740481C1C}">
                           <a14:useLocalDpi xmlns:a14="http://schemas.microsoft.com/office/drawing/2010/main" val="0"/>
@@ -15937,7 +16797,7 @@
           <w:lang w:val="en-US" w:eastAsia="es-MX"/>
         </w:rPr>
       </w:pPr>
-      <w:hyperlink r:id="rId27" w:tgtFrame="_blank" w:history="1"/>
+      <w:hyperlink r:id="rId28" w:tgtFrame="_blank" w:history="1"/>
     </w:p>
     <w:p>
       <w:pPr>
@@ -17575,10 +18435,10 @@
     <w:name w:val="Normal"/>
     <w:qFormat/>
   </w:style>
-  <w:style w:type="paragraph" w:styleId="Heading1">
+  <w:style w:type="paragraph" w:styleId="Ttulo1">
     <w:name w:val="heading 1"/>
     <w:basedOn w:val="Normal"/>
-    <w:link w:val="Heading1Char"/>
+    <w:link w:val="Ttulo1Car"/>
     <w:uiPriority w:val="9"/>
     <w:qFormat/>
     <w:rsid w:val="00276266"/>
@@ -17596,10 +18456,10 @@
       <w:lang w:eastAsia="es-MX"/>
     </w:rPr>
   </w:style>
-  <w:style w:type="paragraph" w:styleId="Heading2">
+  <w:style w:type="paragraph" w:styleId="Ttulo2">
     <w:name w:val="heading 2"/>
     <w:basedOn w:val="Normal"/>
-    <w:link w:val="Heading2Char"/>
+    <w:link w:val="Ttulo2Car"/>
     <w:uiPriority w:val="9"/>
     <w:qFormat/>
     <w:rsid w:val="00276266"/>
@@ -17616,10 +18476,10 @@
       <w:lang w:eastAsia="es-MX"/>
     </w:rPr>
   </w:style>
-  <w:style w:type="paragraph" w:styleId="Heading3">
+  <w:style w:type="paragraph" w:styleId="Ttulo3">
     <w:name w:val="heading 3"/>
     <w:basedOn w:val="Normal"/>
-    <w:link w:val="Heading3Char"/>
+    <w:link w:val="Ttulo3Car"/>
     <w:uiPriority w:val="9"/>
     <w:qFormat/>
     <w:rsid w:val="00276266"/>
@@ -17636,13 +18496,13 @@
       <w:lang w:eastAsia="es-MX"/>
     </w:rPr>
   </w:style>
-  <w:style w:type="character" w:default="1" w:styleId="DefaultParagraphFont">
+  <w:style w:type="character" w:default="1" w:styleId="Fuentedeprrafopredeter">
     <w:name w:val="Default Paragraph Font"/>
     <w:uiPriority w:val="1"/>
     <w:semiHidden/>
     <w:unhideWhenUsed/>
   </w:style>
-  <w:style w:type="table" w:default="1" w:styleId="TableNormal">
+  <w:style w:type="table" w:default="1" w:styleId="Tablanormal">
     <w:name w:val="Normal Table"/>
     <w:uiPriority w:val="99"/>
     <w:semiHidden/>
@@ -17657,16 +18517,16 @@
       </w:tblCellMar>
     </w:tblPr>
   </w:style>
-  <w:style w:type="numbering" w:default="1" w:styleId="NoList">
+  <w:style w:type="numbering" w:default="1" w:styleId="Sinlista">
     <w:name w:val="No List"/>
     <w:uiPriority w:val="99"/>
     <w:semiHidden/>
     <w:unhideWhenUsed/>
   </w:style>
-  <w:style w:type="character" w:customStyle="1" w:styleId="Heading1Char">
-    <w:name w:val="Heading 1 Char"/>
-    <w:basedOn w:val="DefaultParagraphFont"/>
-    <w:link w:val="Heading1"/>
+  <w:style w:type="character" w:customStyle="1" w:styleId="Ttulo1Car">
+    <w:name w:val="Título 1 Car"/>
+    <w:basedOn w:val="Fuentedeprrafopredeter"/>
+    <w:link w:val="Ttulo1"/>
     <w:uiPriority w:val="9"/>
     <w:rsid w:val="00276266"/>
     <w:rPr>
@@ -17679,10 +18539,10 @@
       <w:lang w:eastAsia="es-MX"/>
     </w:rPr>
   </w:style>
-  <w:style w:type="character" w:customStyle="1" w:styleId="Heading2Char">
-    <w:name w:val="Heading 2 Char"/>
-    <w:basedOn w:val="DefaultParagraphFont"/>
-    <w:link w:val="Heading2"/>
+  <w:style w:type="character" w:customStyle="1" w:styleId="Ttulo2Car">
+    <w:name w:val="Título 2 Car"/>
+    <w:basedOn w:val="Fuentedeprrafopredeter"/>
+    <w:link w:val="Ttulo2"/>
     <w:uiPriority w:val="9"/>
     <w:rsid w:val="00276266"/>
     <w:rPr>
@@ -17694,10 +18554,10 @@
       <w:lang w:eastAsia="es-MX"/>
     </w:rPr>
   </w:style>
-  <w:style w:type="character" w:customStyle="1" w:styleId="Heading3Char">
-    <w:name w:val="Heading 3 Char"/>
-    <w:basedOn w:val="DefaultParagraphFont"/>
-    <w:link w:val="Heading3"/>
+  <w:style w:type="character" w:customStyle="1" w:styleId="Ttulo3Car">
+    <w:name w:val="Título 3 Car"/>
+    <w:basedOn w:val="Fuentedeprrafopredeter"/>
+    <w:link w:val="Ttulo3"/>
     <w:uiPriority w:val="9"/>
     <w:rsid w:val="00276266"/>
     <w:rPr>
@@ -17740,9 +18600,9 @@
       <w:lang w:eastAsia="es-MX"/>
     </w:rPr>
   </w:style>
-  <w:style w:type="character" w:styleId="Hyperlink">
+  <w:style w:type="character" w:styleId="Hipervnculo">
     <w:name w:val="Hyperlink"/>
-    <w:basedOn w:val="DefaultParagraphFont"/>
+    <w:basedOn w:val="Fuentedeprrafopredeter"/>
     <w:uiPriority w:val="99"/>
     <w:semiHidden/>
     <w:unhideWhenUsed/>
@@ -17752,9 +18612,9 @@
       <w:u w:val="single"/>
     </w:rPr>
   </w:style>
-  <w:style w:type="character" w:styleId="FollowedHyperlink">
+  <w:style w:type="character" w:styleId="Hipervnculovisitado">
     <w:name w:val="FollowedHyperlink"/>
-    <w:basedOn w:val="DefaultParagraphFont"/>
+    <w:basedOn w:val="Fuentedeprrafopredeter"/>
     <w:uiPriority w:val="99"/>
     <w:semiHidden/>
     <w:unhideWhenUsed/>
@@ -17764,9 +18624,9 @@
       <w:u w:val="single"/>
     </w:rPr>
   </w:style>
-  <w:style w:type="character" w:styleId="Strong">
+  <w:style w:type="character" w:styleId="Textoennegrita">
     <w:name w:val="Strong"/>
-    <w:basedOn w:val="DefaultParagraphFont"/>
+    <w:basedOn w:val="Fuentedeprrafopredeter"/>
     <w:uiPriority w:val="22"/>
     <w:qFormat/>
     <w:rsid w:val="00276266"/>
@@ -17775,10 +18635,10 @@
       <w:bCs/>
     </w:rPr>
   </w:style>
-  <w:style w:type="paragraph" w:styleId="HTMLPreformatted">
+  <w:style w:type="paragraph" w:styleId="HTMLconformatoprevio">
     <w:name w:val="HTML Preformatted"/>
     <w:basedOn w:val="Normal"/>
-    <w:link w:val="HTMLPreformattedChar"/>
+    <w:link w:val="HTMLconformatoprevioCar"/>
     <w:uiPriority w:val="99"/>
     <w:semiHidden/>
     <w:unhideWhenUsed/>
@@ -17811,10 +18671,10 @@
       <w:lang w:eastAsia="es-MX"/>
     </w:rPr>
   </w:style>
-  <w:style w:type="character" w:customStyle="1" w:styleId="HTMLPreformattedChar">
-    <w:name w:val="HTML Preformatted Char"/>
-    <w:basedOn w:val="DefaultParagraphFont"/>
-    <w:link w:val="HTMLPreformatted"/>
+  <w:style w:type="character" w:customStyle="1" w:styleId="HTMLconformatoprevioCar">
+    <w:name w:val="HTML con formato previo Car"/>
+    <w:basedOn w:val="Fuentedeprrafopredeter"/>
+    <w:link w:val="HTMLconformatoprevio"/>
     <w:uiPriority w:val="99"/>
     <w:semiHidden/>
     <w:rsid w:val="00276266"/>
@@ -17827,52 +18687,52 @@
   </w:style>
   <w:style w:type="character" w:customStyle="1" w:styleId="pl-k">
     <w:name w:val="pl-k"/>
-    <w:basedOn w:val="DefaultParagraphFont"/>
+    <w:basedOn w:val="Fuentedeprrafopredeter"/>
     <w:rsid w:val="00276266"/>
   </w:style>
   <w:style w:type="character" w:customStyle="1" w:styleId="pl-smi">
     <w:name w:val="pl-smi"/>
-    <w:basedOn w:val="DefaultParagraphFont"/>
+    <w:basedOn w:val="Fuentedeprrafopredeter"/>
     <w:rsid w:val="00276266"/>
   </w:style>
   <w:style w:type="character" w:customStyle="1" w:styleId="pl-s">
     <w:name w:val="pl-s"/>
-    <w:basedOn w:val="DefaultParagraphFont"/>
+    <w:basedOn w:val="Fuentedeprrafopredeter"/>
     <w:rsid w:val="00276266"/>
   </w:style>
   <w:style w:type="character" w:customStyle="1" w:styleId="pl-pds">
     <w:name w:val="pl-pds"/>
-    <w:basedOn w:val="DefaultParagraphFont"/>
+    <w:basedOn w:val="Fuentedeprrafopredeter"/>
     <w:rsid w:val="00276266"/>
   </w:style>
   <w:style w:type="character" w:customStyle="1" w:styleId="pl-en">
     <w:name w:val="pl-en"/>
-    <w:basedOn w:val="DefaultParagraphFont"/>
+    <w:basedOn w:val="Fuentedeprrafopredeter"/>
     <w:rsid w:val="00276266"/>
   </w:style>
   <w:style w:type="character" w:customStyle="1" w:styleId="pl-c">
     <w:name w:val="pl-c"/>
-    <w:basedOn w:val="DefaultParagraphFont"/>
+    <w:basedOn w:val="Fuentedeprrafopredeter"/>
     <w:rsid w:val="00276266"/>
   </w:style>
   <w:style w:type="character" w:customStyle="1" w:styleId="pl-c1">
     <w:name w:val="pl-c1"/>
-    <w:basedOn w:val="DefaultParagraphFont"/>
+    <w:basedOn w:val="Fuentedeprrafopredeter"/>
     <w:rsid w:val="00276266"/>
   </w:style>
   <w:style w:type="character" w:customStyle="1" w:styleId="pl-ent">
     <w:name w:val="pl-ent"/>
-    <w:basedOn w:val="DefaultParagraphFont"/>
+    <w:basedOn w:val="Fuentedeprrafopredeter"/>
     <w:rsid w:val="00276266"/>
   </w:style>
   <w:style w:type="character" w:customStyle="1" w:styleId="pl-e">
     <w:name w:val="pl-e"/>
-    <w:basedOn w:val="DefaultParagraphFont"/>
+    <w:basedOn w:val="Fuentedeprrafopredeter"/>
     <w:rsid w:val="00276266"/>
   </w:style>
-  <w:style w:type="character" w:styleId="HTMLCode">
+  <w:style w:type="character" w:styleId="CdigoHTML">
     <w:name w:val="HTML Code"/>
-    <w:basedOn w:val="DefaultParagraphFont"/>
+    <w:basedOn w:val="Fuentedeprrafopredeter"/>
     <w:uiPriority w:val="99"/>
     <w:semiHidden/>
     <w:unhideWhenUsed/>

</xml_diff>

<commit_message>
Update demo and documentation to use 2.3.0 version of the plugin
</commit_message>
<xml_diff>
--- a/doc/RestClient.docx
+++ b/doc/RestClient.docx
@@ -2446,8 +2446,6 @@
         </w:rPr>
         <w:t>DisplayDialog</w:t>
       </w:r>
-      <w:bookmarkStart w:id="0" w:name="_GoBack"/>
-      <w:bookmarkEnd w:id="0"/>
       <w:proofErr w:type="spellEnd"/>
       <w:r>
         <w:rPr>
@@ -2850,9 +2848,20 @@
           <w:u w:val="single"/>
           <w:lang w:val="en-US" w:eastAsia="es-MX"/>
         </w:rPr>
-        <w:t>UnityWebRequest</w:t>
+        <w:t>UnityWebReques</w:t>
       </w:r>
       <w:proofErr w:type="spellEnd"/>
+      <w:r>
+        <w:rPr>
+          <w:rFonts w:ascii="Segoe UI" w:eastAsia="Times New Roman" w:hAnsi="Segoe UI" w:cs="Segoe UI"/>
+          <w:color w:val="0366D6"/>
+          <w:sz w:val="24"/>
+          <w:szCs w:val="24"/>
+          <w:u w:val="single"/>
+          <w:lang w:val="en-US" w:eastAsia="es-MX"/>
+        </w:rPr>
+        <w:t>t</w:t>
+      </w:r>
       <w:r>
         <w:rPr>
           <w:rFonts w:ascii="Segoe UI" w:eastAsia="Times New Roman" w:hAnsi="Segoe UI" w:cs="Segoe UI"/>
@@ -8385,7 +8394,7 @@
         <w:spacing w:after="0" w:line="240" w:lineRule="auto"/>
         <w:rPr>
           <w:rFonts w:ascii="Consolas" w:eastAsia="Times New Roman" w:hAnsi="Consolas" w:cs="Courier New"/>
-          <w:color w:val="24292E"/>
+          <w:color w:val="6A737D"/>
           <w:sz w:val="20"/>
           <w:szCs w:val="20"/>
           <w:lang w:val="es-CO" w:eastAsia="es-CO"/>
@@ -8589,80 +8598,180 @@
           <w:color w:val="24292E"/>
           <w:sz w:val="20"/>
           <w:szCs w:val="20"/>
+          <w:lang w:val="en-US" w:eastAsia="es-MX"/>
+        </w:rPr>
+      </w:pPr>
+      <w:r>
+        <w:rPr>
+          <w:rFonts w:ascii="Consolas" w:eastAsia="Times New Roman" w:hAnsi="Consolas" w:cs="Courier New"/>
+          <w:color w:val="24292E"/>
+          <w:sz w:val="20"/>
+          <w:szCs w:val="20"/>
           <w:lang w:val="es-CO" w:eastAsia="es-CO"/>
         </w:rPr>
-      </w:pPr>
-      <w:r>
-        <w:rPr>
-          <w:rFonts w:ascii="Consolas" w:eastAsia="Times New Roman" w:hAnsi="Consolas" w:cs="Courier New"/>
-          <w:color w:val="24292E"/>
-          <w:sz w:val="20"/>
-          <w:szCs w:val="20"/>
+        <w:t xml:space="preserve">  </w:t>
+      </w:r>
+      <w:proofErr w:type="spellStart"/>
+      <w:r>
+        <w:rPr>
+          <w:rFonts w:ascii="Consolas" w:eastAsia="Times New Roman" w:hAnsi="Consolas" w:cs="Courier New"/>
+          <w:color w:val="24292E"/>
+          <w:sz w:val="20"/>
+          <w:szCs w:val="20"/>
+          <w:lang w:val="en-US" w:eastAsia="es-MX"/>
+        </w:rPr>
+        <w:t>ContentType</w:t>
+      </w:r>
+      <w:proofErr w:type="spellEnd"/>
+      <w:r>
+        <w:rPr>
+          <w:rFonts w:ascii="Consolas" w:eastAsia="Times New Roman" w:hAnsi="Consolas" w:cs="Courier New"/>
+          <w:color w:val="24292E"/>
+          <w:sz w:val="20"/>
+          <w:szCs w:val="20"/>
+          <w:lang w:val="en-US" w:eastAsia="es-MX"/>
+        </w:rPr>
+        <w:t xml:space="preserve"> </w:t>
+      </w:r>
+      <w:r>
+        <w:rPr>
+          <w:rFonts w:ascii="Consolas" w:eastAsia="Times New Roman" w:hAnsi="Consolas" w:cs="Courier New"/>
+          <w:color w:val="D73A49"/>
+          <w:sz w:val="20"/>
+          <w:szCs w:val="20"/>
+          <w:lang w:val="en-US" w:eastAsia="es-MX"/>
+        </w:rPr>
+        <w:t>=</w:t>
+      </w:r>
+      <w:r>
+        <w:rPr>
+          <w:rFonts w:ascii="Consolas" w:eastAsia="Times New Roman" w:hAnsi="Consolas" w:cs="Courier New"/>
+          <w:color w:val="24292E"/>
+          <w:sz w:val="20"/>
+          <w:szCs w:val="20"/>
+          <w:lang w:val="en-US" w:eastAsia="es-MX"/>
+        </w:rPr>
+        <w:t xml:space="preserve"> </w:t>
+      </w:r>
+      <w:r>
+        <w:rPr>
+          <w:rFonts w:ascii="Consolas" w:eastAsia="Times New Roman" w:hAnsi="Consolas" w:cs="Courier New"/>
+          <w:color w:val="032F62"/>
+          <w:sz w:val="20"/>
+          <w:szCs w:val="20"/>
+          <w:lang w:val="en-US" w:eastAsia="es-MX"/>
+        </w:rPr>
+        <w:t>"</w:t>
+      </w:r>
+      <w:r>
+        <w:rPr>
+          <w:rFonts w:ascii="Consolas" w:eastAsia="Times New Roman" w:hAnsi="Consolas" w:cs="Courier New"/>
+          <w:color w:val="032F62"/>
+          <w:sz w:val="20"/>
+          <w:szCs w:val="20"/>
+          <w:lang w:val="en-US" w:eastAsia="es-MX"/>
+        </w:rPr>
+        <w:t>application/json</w:t>
+      </w:r>
+      <w:r>
+        <w:rPr>
+          <w:rFonts w:ascii="Consolas" w:eastAsia="Times New Roman" w:hAnsi="Consolas" w:cs="Courier New"/>
+          <w:color w:val="032F62"/>
+          <w:sz w:val="20"/>
+          <w:szCs w:val="20"/>
+          <w:lang w:val="en-US" w:eastAsia="es-MX"/>
+        </w:rPr>
+        <w:t>"</w:t>
+      </w:r>
+      <w:r>
+        <w:rPr>
+          <w:rFonts w:ascii="Consolas" w:eastAsia="Times New Roman" w:hAnsi="Consolas" w:cs="Courier New"/>
+          <w:color w:val="24292E"/>
+          <w:sz w:val="20"/>
+          <w:szCs w:val="20"/>
+          <w:lang w:val="en-US" w:eastAsia="es-MX"/>
+        </w:rPr>
+        <w:t>,</w:t>
+      </w:r>
+      <w:r>
+        <w:rPr>
+          <w:rFonts w:ascii="Consolas" w:eastAsia="Times New Roman" w:hAnsi="Consolas" w:cs="Courier New"/>
+          <w:color w:val="24292E"/>
+          <w:sz w:val="20"/>
+          <w:szCs w:val="20"/>
+          <w:lang w:val="en-US" w:eastAsia="es-MX"/>
+        </w:rPr>
+        <w:t xml:space="preserve"> </w:t>
+      </w:r>
+      <w:r>
+        <w:rPr>
+          <w:rFonts w:ascii="Consolas" w:hAnsi="Consolas"/>
+          <w:color w:val="6A737D"/>
           <w:lang w:val="es-CO" w:eastAsia="es-CO"/>
         </w:rPr>
-        <w:t xml:space="preserve">  </w:t>
+        <w:t>//</w:t>
+      </w:r>
+      <w:r>
+        <w:rPr>
+          <w:rFonts w:ascii="Consolas" w:hAnsi="Consolas"/>
+          <w:color w:val="6A737D"/>
+          <w:lang w:val="es-CO" w:eastAsia="es-CO"/>
+        </w:rPr>
+        <w:t xml:space="preserve">JSON </w:t>
       </w:r>
       <w:proofErr w:type="spellStart"/>
       <w:r>
         <w:rPr>
-          <w:rFonts w:ascii="Consolas" w:eastAsia="Times New Roman" w:hAnsi="Consolas" w:cs="Courier New"/>
-          <w:color w:val="24292E"/>
-          <w:sz w:val="20"/>
-          <w:szCs w:val="20"/>
+          <w:rFonts w:ascii="Consolas" w:hAnsi="Consolas"/>
+          <w:color w:val="6A737D"/>
           <w:lang w:val="es-CO" w:eastAsia="es-CO"/>
         </w:rPr>
-        <w:t>ChunkedTransfer</w:t>
+        <w:t>is</w:t>
       </w:r>
       <w:proofErr w:type="spellEnd"/>
       <w:r>
         <w:rPr>
-          <w:rFonts w:ascii="Consolas" w:eastAsia="Times New Roman" w:hAnsi="Consolas" w:cs="Courier New"/>
-          <w:color w:val="24292E"/>
-          <w:sz w:val="20"/>
-          <w:szCs w:val="20"/>
+          <w:rFonts w:ascii="Consolas" w:hAnsi="Consolas"/>
+          <w:color w:val="6A737D"/>
           <w:lang w:val="es-CO" w:eastAsia="es-CO"/>
         </w:rPr>
         <w:t xml:space="preserve"> </w:t>
       </w:r>
-      <w:r>
-        <w:rPr>
-          <w:rFonts w:ascii="Consolas" w:eastAsia="Times New Roman" w:hAnsi="Consolas" w:cs="Courier New"/>
-          <w:color w:val="D73A49"/>
-          <w:sz w:val="20"/>
-          <w:szCs w:val="20"/>
+      <w:proofErr w:type="spellStart"/>
+      <w:r>
+        <w:rPr>
+          <w:rFonts w:ascii="Consolas" w:hAnsi="Consolas"/>
+          <w:color w:val="6A737D"/>
           <w:lang w:val="es-CO" w:eastAsia="es-CO"/>
         </w:rPr>
-        <w:t>=</w:t>
-      </w:r>
-      <w:r>
-        <w:rPr>
-          <w:rFonts w:ascii="Consolas" w:eastAsia="Times New Roman" w:hAnsi="Consolas" w:cs="Courier New"/>
-          <w:color w:val="24292E"/>
-          <w:sz w:val="20"/>
-          <w:szCs w:val="20"/>
+        <w:t>used</w:t>
+      </w:r>
+      <w:proofErr w:type="spellEnd"/>
+      <w:r>
+        <w:rPr>
+          <w:rFonts w:ascii="Consolas" w:hAnsi="Consolas"/>
+          <w:color w:val="6A737D"/>
           <w:lang w:val="es-CO" w:eastAsia="es-CO"/>
         </w:rPr>
         <w:t xml:space="preserve"> </w:t>
       </w:r>
-      <w:r>
-        <w:rPr>
-          <w:rFonts w:ascii="Consolas" w:eastAsia="Times New Roman" w:hAnsi="Consolas" w:cs="Courier New"/>
-          <w:color w:val="005CC5"/>
-          <w:sz w:val="20"/>
-          <w:szCs w:val="20"/>
+      <w:proofErr w:type="spellStart"/>
+      <w:r>
+        <w:rPr>
+          <w:rFonts w:ascii="Consolas" w:hAnsi="Consolas"/>
+          <w:color w:val="6A737D"/>
           <w:lang w:val="es-CO" w:eastAsia="es-CO"/>
         </w:rPr>
-        <w:t>true</w:t>
-      </w:r>
-      <w:r>
-        <w:rPr>
-          <w:rFonts w:ascii="Consolas" w:eastAsia="Times New Roman" w:hAnsi="Consolas" w:cs="Courier New"/>
-          <w:color w:val="24292E"/>
-          <w:sz w:val="20"/>
-          <w:szCs w:val="20"/>
+        <w:t>by</w:t>
+      </w:r>
+      <w:proofErr w:type="spellEnd"/>
+      <w:r>
+        <w:rPr>
+          <w:rFonts w:ascii="Consolas" w:hAnsi="Consolas"/>
+          <w:color w:val="6A737D"/>
           <w:lang w:val="es-CO" w:eastAsia="es-CO"/>
         </w:rPr>
-        <w:t>,</w:t>
+        <w:t xml:space="preserve"> default</w:t>
       </w:r>
     </w:p>
     <w:p>
@@ -8688,10 +8797,8 @@
         </w:tabs>
         <w:spacing w:after="0" w:line="240" w:lineRule="auto"/>
         <w:rPr>
-          <w:rFonts w:ascii="Consolas" w:eastAsia="Times New Roman" w:hAnsi="Consolas" w:cs="Courier New"/>
-          <w:color w:val="24292E"/>
-          <w:sz w:val="20"/>
-          <w:szCs w:val="20"/>
+          <w:rFonts w:ascii="Consolas" w:hAnsi="Consolas"/>
+          <w:color w:val="6A737D"/>
           <w:lang w:val="es-CO" w:eastAsia="es-CO"/>
         </w:rPr>
       </w:pPr>
@@ -8705,132 +8812,128 @@
         </w:rPr>
         <w:t xml:space="preserve">  </w:t>
       </w:r>
+      <w:r>
+        <w:rPr>
+          <w:rFonts w:ascii="Consolas" w:eastAsia="Consolas" w:hAnsi="Consolas" w:cs="Consolas"/>
+          <w:color w:val="24292E"/>
+          <w:sz w:val="20"/>
+          <w:szCs w:val="20"/>
+          <w:lang w:val="en-US" w:eastAsia="es-MX"/>
+        </w:rPr>
+        <w:t>Retries</w:t>
+      </w:r>
+      <w:r>
+        <w:rPr>
+          <w:rFonts w:ascii="Consolas" w:eastAsia="Consolas" w:hAnsi="Consolas" w:cs="Consolas"/>
+          <w:color w:val="24292E"/>
+          <w:sz w:val="20"/>
+          <w:szCs w:val="20"/>
+          <w:lang w:val="en-US" w:eastAsia="es-MX"/>
+        </w:rPr>
+        <w:t xml:space="preserve"> </w:t>
+      </w:r>
+      <w:r>
+        <w:rPr>
+          <w:rFonts w:ascii="Consolas" w:eastAsia="Consolas" w:hAnsi="Consolas" w:cs="Consolas"/>
+          <w:color w:val="D73A49"/>
+          <w:sz w:val="20"/>
+          <w:szCs w:val="20"/>
+          <w:lang w:val="en-US" w:eastAsia="es-MX"/>
+        </w:rPr>
+        <w:t>=</w:t>
+      </w:r>
+      <w:r>
+        <w:rPr>
+          <w:rFonts w:ascii="Consolas,Courier New,Times New" w:eastAsia="Consolas,Courier New,Times New" w:hAnsi="Consolas,Courier New,Times New" w:cs="Consolas,Courier New,Times New"/>
+          <w:color w:val="24292E"/>
+          <w:sz w:val="20"/>
+          <w:szCs w:val="20"/>
+          <w:lang w:val="en-US" w:eastAsia="es-MX"/>
+        </w:rPr>
+        <w:t xml:space="preserve"> </w:t>
+      </w:r>
+      <w:r>
+        <w:rPr>
+          <w:rFonts w:ascii="Consolas" w:eastAsia="Consolas" w:hAnsi="Consolas" w:cs="Consolas"/>
+          <w:color w:val="005CC5"/>
+          <w:sz w:val="20"/>
+          <w:szCs w:val="20"/>
+          <w:lang w:val="en-US" w:eastAsia="es-MX"/>
+        </w:rPr>
+        <w:t>3</w:t>
+      </w:r>
+      <w:r>
+        <w:rPr>
+          <w:rFonts w:ascii="Consolas,Courier New,Times New" w:eastAsia="Consolas,Courier New,Times New" w:hAnsi="Consolas,Courier New,Times New" w:cs="Consolas,Courier New,Times New"/>
+          <w:color w:val="24292E"/>
+          <w:sz w:val="20"/>
+          <w:szCs w:val="20"/>
+          <w:lang w:val="en-US" w:eastAsia="es-MX"/>
+        </w:rPr>
+        <w:t>,</w:t>
+      </w:r>
+      <w:r>
+        <w:rPr>
+          <w:rFonts w:ascii="Consolas" w:eastAsia="Times New Roman" w:hAnsi="Consolas" w:cs="Courier New"/>
+          <w:color w:val="24292E"/>
+          <w:sz w:val="20"/>
+          <w:szCs w:val="20"/>
+          <w:lang w:val="en-US" w:eastAsia="es-MX"/>
+        </w:rPr>
+        <w:t xml:space="preserve"> </w:t>
+      </w:r>
+      <w:r>
+        <w:rPr>
+          <w:rFonts w:ascii="Consolas" w:hAnsi="Consolas"/>
+          <w:color w:val="6A737D"/>
+          <w:lang w:val="es-CO" w:eastAsia="es-CO"/>
+        </w:rPr>
+        <w:t>//</w:t>
+      </w:r>
       <w:proofErr w:type="spellStart"/>
       <w:r>
         <w:rPr>
-          <w:rFonts w:ascii="Consolas" w:eastAsia="Times New Roman" w:hAnsi="Consolas" w:cs="Courier New"/>
-          <w:color w:val="24292E"/>
-          <w:sz w:val="20"/>
-          <w:szCs w:val="20"/>
+          <w:rFonts w:ascii="Consolas" w:hAnsi="Consolas"/>
+          <w:color w:val="6A737D"/>
           <w:lang w:val="es-CO" w:eastAsia="es-CO"/>
         </w:rPr>
-        <w:t>IgnoreHttpException</w:t>
+        <w:t>Number</w:t>
       </w:r>
       <w:proofErr w:type="spellEnd"/>
       <w:r>
         <w:rPr>
-          <w:rFonts w:ascii="Consolas" w:eastAsia="Times New Roman" w:hAnsi="Consolas" w:cs="Courier New"/>
-          <w:color w:val="24292E"/>
-          <w:sz w:val="20"/>
-          <w:szCs w:val="20"/>
+          <w:rFonts w:ascii="Consolas" w:hAnsi="Consolas"/>
+          <w:color w:val="6A737D"/>
           <w:lang w:val="es-CO" w:eastAsia="es-CO"/>
         </w:rPr>
         <w:t xml:space="preserve"> </w:t>
       </w:r>
-      <w:r>
-        <w:rPr>
-          <w:rFonts w:ascii="Consolas" w:eastAsia="Times New Roman" w:hAnsi="Consolas" w:cs="Courier New"/>
-          <w:color w:val="D73A49"/>
-          <w:sz w:val="20"/>
-          <w:szCs w:val="20"/>
+      <w:proofErr w:type="spellStart"/>
+      <w:r>
+        <w:rPr>
+          <w:rFonts w:ascii="Consolas" w:hAnsi="Consolas"/>
+          <w:color w:val="6A737D"/>
           <w:lang w:val="es-CO" w:eastAsia="es-CO"/>
         </w:rPr>
-        <w:t>=</w:t>
-      </w:r>
-      <w:r>
-        <w:rPr>
-          <w:rFonts w:ascii="Consolas" w:eastAsia="Times New Roman" w:hAnsi="Consolas" w:cs="Courier New"/>
-          <w:color w:val="24292E"/>
-          <w:sz w:val="20"/>
-          <w:szCs w:val="20"/>
+        <w:t>of</w:t>
+      </w:r>
+      <w:proofErr w:type="spellEnd"/>
+      <w:r>
+        <w:rPr>
+          <w:rFonts w:ascii="Consolas" w:hAnsi="Consolas"/>
+          <w:color w:val="6A737D"/>
           <w:lang w:val="es-CO" w:eastAsia="es-CO"/>
         </w:rPr>
         <w:t xml:space="preserve"> </w:t>
       </w:r>
-      <w:r>
-        <w:rPr>
-          <w:rFonts w:ascii="Consolas" w:eastAsia="Times New Roman" w:hAnsi="Consolas" w:cs="Courier New"/>
-          <w:color w:val="005CC5"/>
-          <w:sz w:val="20"/>
-          <w:szCs w:val="20"/>
+      <w:proofErr w:type="spellStart"/>
+      <w:r>
+        <w:rPr>
+          <w:rFonts w:ascii="Consolas" w:hAnsi="Consolas"/>
+          <w:color w:val="6A737D"/>
           <w:lang w:val="es-CO" w:eastAsia="es-CO"/>
         </w:rPr>
-        <w:t>true</w:t>
-      </w:r>
-      <w:r>
-        <w:rPr>
-          <w:rFonts w:ascii="Consolas" w:eastAsia="Times New Roman" w:hAnsi="Consolas" w:cs="Courier New"/>
-          <w:color w:val="24292E"/>
-          <w:sz w:val="20"/>
-          <w:szCs w:val="20"/>
-          <w:lang w:val="es-CO" w:eastAsia="es-CO"/>
-        </w:rPr>
-        <w:t xml:space="preserve"> </w:t>
-      </w:r>
-      <w:r>
-        <w:rPr>
-          <w:rFonts w:ascii="Consolas" w:eastAsia="Times New Roman" w:hAnsi="Consolas" w:cs="Courier New"/>
-          <w:color w:val="6A737D"/>
-          <w:sz w:val="20"/>
-          <w:szCs w:val="20"/>
-          <w:lang w:val="es-CO" w:eastAsia="es-CO"/>
-        </w:rPr>
-        <w:t>//</w:t>
-      </w:r>
-      <w:proofErr w:type="spellStart"/>
-      <w:r>
-        <w:rPr>
-          <w:rFonts w:ascii="Consolas" w:eastAsia="Times New Roman" w:hAnsi="Consolas" w:cs="Courier New"/>
-          <w:color w:val="6A737D"/>
-          <w:sz w:val="20"/>
-          <w:szCs w:val="20"/>
-          <w:lang w:val="es-CO" w:eastAsia="es-CO"/>
-        </w:rPr>
-        <w:t>Prevent</w:t>
-      </w:r>
-      <w:proofErr w:type="spellEnd"/>
-      <w:r>
-        <w:rPr>
-          <w:rFonts w:ascii="Consolas" w:eastAsia="Times New Roman" w:hAnsi="Consolas" w:cs="Courier New"/>
-          <w:color w:val="6A737D"/>
-          <w:sz w:val="20"/>
-          <w:szCs w:val="20"/>
-          <w:lang w:val="es-CO" w:eastAsia="es-CO"/>
-        </w:rPr>
-        <w:t xml:space="preserve"> </w:t>
-      </w:r>
-      <w:proofErr w:type="spellStart"/>
-      <w:r>
-        <w:rPr>
-          <w:rFonts w:ascii="Consolas" w:eastAsia="Times New Roman" w:hAnsi="Consolas" w:cs="Courier New"/>
-          <w:color w:val="6A737D"/>
-          <w:sz w:val="20"/>
-          <w:szCs w:val="20"/>
-          <w:lang w:val="es-CO" w:eastAsia="es-CO"/>
-        </w:rPr>
-        <w:t>to</w:t>
-      </w:r>
-      <w:proofErr w:type="spellEnd"/>
-      <w:r>
-        <w:rPr>
-          <w:rFonts w:ascii="Consolas" w:eastAsia="Times New Roman" w:hAnsi="Consolas" w:cs="Courier New"/>
-          <w:color w:val="6A737D"/>
-          <w:sz w:val="20"/>
-          <w:szCs w:val="20"/>
-          <w:lang w:val="es-CO" w:eastAsia="es-CO"/>
-        </w:rPr>
-        <w:t xml:space="preserve"> catch http </w:t>
-      </w:r>
-      <w:proofErr w:type="spellStart"/>
-      <w:r>
-        <w:rPr>
-          <w:rFonts w:ascii="Consolas" w:eastAsia="Times New Roman" w:hAnsi="Consolas" w:cs="Courier New"/>
-          <w:color w:val="6A737D"/>
-          <w:sz w:val="20"/>
-          <w:szCs w:val="20"/>
-          <w:lang w:val="es-CO" w:eastAsia="es-CO"/>
-        </w:rPr>
-        <w:t>exceptions</w:t>
+        <w:t>retries</w:t>
       </w:r>
       <w:proofErr w:type="spellEnd"/>
     </w:p>
@@ -8861,71 +8964,209 @@
           <w:color w:val="24292E"/>
           <w:sz w:val="20"/>
           <w:szCs w:val="20"/>
-          <w:lang w:val="en-US" w:eastAsia="es-MX"/>
-        </w:rPr>
-      </w:pPr>
-      <w:r>
-        <w:rPr>
-          <w:rFonts w:ascii="Consolas" w:eastAsia="Times New Roman" w:hAnsi="Consolas" w:cs="Courier New"/>
-          <w:color w:val="24292E"/>
-          <w:sz w:val="20"/>
-          <w:szCs w:val="20"/>
-          <w:lang w:val="en-US" w:eastAsia="es-MX"/>
-        </w:rPr>
-        <w:t>}</w:t>
-      </w:r>
-      <w:proofErr w:type="gramStart"/>
-      <w:r>
-        <w:rPr>
-          <w:rFonts w:ascii="Consolas" w:eastAsia="Times New Roman" w:hAnsi="Consolas" w:cs="Courier New"/>
-          <w:color w:val="24292E"/>
-          <w:sz w:val="20"/>
-          <w:szCs w:val="20"/>
-          <w:lang w:val="en-US" w:eastAsia="es-MX"/>
-        </w:rPr>
-        <w:t>).</w:t>
-      </w:r>
-      <w:r>
-        <w:rPr>
-          <w:rFonts w:ascii="Consolas" w:eastAsia="Times New Roman" w:hAnsi="Consolas" w:cs="Courier New"/>
-          <w:color w:val="6F42C1"/>
-          <w:sz w:val="20"/>
-          <w:szCs w:val="20"/>
-          <w:lang w:val="en-US" w:eastAsia="es-MX"/>
-        </w:rPr>
-        <w:t>Then</w:t>
-      </w:r>
-      <w:proofErr w:type="gramEnd"/>
-      <w:r>
-        <w:rPr>
-          <w:rFonts w:ascii="Consolas" w:eastAsia="Times New Roman" w:hAnsi="Consolas" w:cs="Courier New"/>
-          <w:color w:val="24292E"/>
-          <w:sz w:val="20"/>
-          <w:szCs w:val="20"/>
-          <w:lang w:val="en-US" w:eastAsia="es-MX"/>
-        </w:rPr>
-        <w:t xml:space="preserve">(response </w:t>
-      </w:r>
-      <w:r>
-        <w:rPr>
-          <w:rFonts w:ascii="Consolas" w:eastAsia="Times New Roman" w:hAnsi="Consolas" w:cs="Courier New"/>
+          <w:lang w:val="es-CO" w:eastAsia="es-CO"/>
+        </w:rPr>
+      </w:pPr>
+      <w:r>
+        <w:rPr>
+          <w:rFonts w:ascii="Consolas" w:eastAsia="Times New Roman" w:hAnsi="Consolas" w:cs="Courier New"/>
+          <w:color w:val="24292E"/>
+          <w:sz w:val="20"/>
+          <w:szCs w:val="20"/>
+          <w:lang w:val="es-CO" w:eastAsia="es-CO"/>
+        </w:rPr>
+        <w:t xml:space="preserve">  </w:t>
+      </w:r>
+      <w:proofErr w:type="spellStart"/>
+      <w:r>
+        <w:rPr>
+          <w:rFonts w:ascii="Consolas" w:eastAsia="Consolas" w:hAnsi="Consolas" w:cs="Consolas"/>
+          <w:color w:val="24292E"/>
+          <w:sz w:val="20"/>
+          <w:szCs w:val="20"/>
+          <w:lang w:val="en-US" w:eastAsia="es-MX"/>
+        </w:rPr>
+        <w:t>Retr</w:t>
+      </w:r>
+      <w:r>
+        <w:rPr>
+          <w:rFonts w:ascii="Consolas" w:eastAsia="Consolas" w:hAnsi="Consolas" w:cs="Consolas"/>
+          <w:color w:val="24292E"/>
+          <w:sz w:val="20"/>
+          <w:szCs w:val="20"/>
+          <w:lang w:val="en-US" w:eastAsia="es-MX"/>
+        </w:rPr>
+        <w:t>ySecondsDelay</w:t>
+      </w:r>
+      <w:proofErr w:type="spellEnd"/>
+      <w:r>
+        <w:rPr>
+          <w:rFonts w:ascii="Consolas" w:eastAsia="Consolas" w:hAnsi="Consolas" w:cs="Consolas"/>
+          <w:color w:val="24292E"/>
+          <w:sz w:val="20"/>
+          <w:szCs w:val="20"/>
+          <w:lang w:val="en-US" w:eastAsia="es-MX"/>
+        </w:rPr>
+        <w:t xml:space="preserve"> </w:t>
+      </w:r>
+      <w:r>
+        <w:rPr>
+          <w:rFonts w:ascii="Consolas" w:eastAsia="Consolas" w:hAnsi="Consolas" w:cs="Consolas"/>
           <w:color w:val="D73A49"/>
           <w:sz w:val="20"/>
           <w:szCs w:val="20"/>
           <w:lang w:val="en-US" w:eastAsia="es-MX"/>
         </w:rPr>
-        <w:t>=&gt;</w:t>
-      </w:r>
-      <w:r>
-        <w:rPr>
-          <w:rFonts w:ascii="Consolas" w:eastAsia="Times New Roman" w:hAnsi="Consolas" w:cs="Courier New"/>
-          <w:color w:val="24292E"/>
-          <w:sz w:val="20"/>
-          <w:szCs w:val="20"/>
-          <w:lang w:val="en-US" w:eastAsia="es-MX"/>
-        </w:rPr>
-        <w:t xml:space="preserve"> {</w:t>
-      </w:r>
+        <w:t>=</w:t>
+      </w:r>
+      <w:r>
+        <w:rPr>
+          <w:rFonts w:ascii="Consolas,Courier New,Times New" w:eastAsia="Consolas,Courier New,Times New" w:hAnsi="Consolas,Courier New,Times New" w:cs="Consolas,Courier New,Times New"/>
+          <w:color w:val="24292E"/>
+          <w:sz w:val="20"/>
+          <w:szCs w:val="20"/>
+          <w:lang w:val="en-US" w:eastAsia="es-MX"/>
+        </w:rPr>
+        <w:t xml:space="preserve"> </w:t>
+      </w:r>
+      <w:r>
+        <w:rPr>
+          <w:rFonts w:ascii="Consolas" w:eastAsia="Consolas" w:hAnsi="Consolas" w:cs="Consolas"/>
+          <w:color w:val="005CC5"/>
+          <w:sz w:val="20"/>
+          <w:szCs w:val="20"/>
+          <w:lang w:val="en-US" w:eastAsia="es-MX"/>
+        </w:rPr>
+        <w:t>2</w:t>
+      </w:r>
+      <w:r>
+        <w:rPr>
+          <w:rFonts w:ascii="Consolas,Courier New,Times New" w:eastAsia="Consolas,Courier New,Times New" w:hAnsi="Consolas,Courier New,Times New" w:cs="Consolas,Courier New,Times New"/>
+          <w:color w:val="24292E"/>
+          <w:sz w:val="20"/>
+          <w:szCs w:val="20"/>
+          <w:lang w:val="en-US" w:eastAsia="es-MX"/>
+        </w:rPr>
+        <w:t>,</w:t>
+      </w:r>
+      <w:r>
+        <w:rPr>
+          <w:rFonts w:ascii="Consolas" w:eastAsia="Times New Roman" w:hAnsi="Consolas" w:cs="Courier New"/>
+          <w:color w:val="24292E"/>
+          <w:sz w:val="20"/>
+          <w:szCs w:val="20"/>
+          <w:lang w:val="en-US" w:eastAsia="es-MX"/>
+        </w:rPr>
+        <w:t xml:space="preserve"> </w:t>
+      </w:r>
+      <w:r>
+        <w:rPr>
+          <w:rFonts w:ascii="Consolas" w:hAnsi="Consolas"/>
+          <w:color w:val="6A737D"/>
+          <w:lang w:val="es-CO" w:eastAsia="es-CO"/>
+        </w:rPr>
+        <w:t>//</w:t>
+      </w:r>
+      <w:proofErr w:type="spellStart"/>
+      <w:r>
+        <w:rPr>
+          <w:rFonts w:ascii="Consolas" w:hAnsi="Consolas"/>
+          <w:color w:val="6A737D"/>
+          <w:lang w:val="es-CO" w:eastAsia="es-CO"/>
+        </w:rPr>
+        <w:t>Seconds</w:t>
+      </w:r>
+      <w:proofErr w:type="spellEnd"/>
+      <w:r>
+        <w:rPr>
+          <w:rFonts w:ascii="Consolas" w:hAnsi="Consolas"/>
+          <w:color w:val="6A737D"/>
+          <w:lang w:val="es-CO" w:eastAsia="es-CO"/>
+        </w:rPr>
+        <w:t xml:space="preserve"> </w:t>
+      </w:r>
+      <w:proofErr w:type="spellStart"/>
+      <w:r>
+        <w:rPr>
+          <w:rFonts w:ascii="Consolas" w:hAnsi="Consolas"/>
+          <w:color w:val="6A737D"/>
+          <w:lang w:val="es-CO" w:eastAsia="es-CO"/>
+        </w:rPr>
+        <w:t>of</w:t>
+      </w:r>
+      <w:proofErr w:type="spellEnd"/>
+      <w:r>
+        <w:rPr>
+          <w:rFonts w:ascii="Consolas" w:hAnsi="Consolas"/>
+          <w:color w:val="6A737D"/>
+          <w:lang w:val="es-CO" w:eastAsia="es-CO"/>
+        </w:rPr>
+        <w:t xml:space="preserve"> </w:t>
+      </w:r>
+      <w:proofErr w:type="spellStart"/>
+      <w:r>
+        <w:rPr>
+          <w:rFonts w:ascii="Consolas" w:hAnsi="Consolas"/>
+          <w:color w:val="6A737D"/>
+          <w:lang w:val="es-CO" w:eastAsia="es-CO"/>
+        </w:rPr>
+        <w:t>delay</w:t>
+      </w:r>
+      <w:proofErr w:type="spellEnd"/>
+      <w:r>
+        <w:rPr>
+          <w:rFonts w:ascii="Consolas" w:hAnsi="Consolas"/>
+          <w:color w:val="6A737D"/>
+          <w:lang w:val="es-CO" w:eastAsia="es-CO"/>
+        </w:rPr>
+        <w:t xml:space="preserve"> </w:t>
+      </w:r>
+      <w:proofErr w:type="spellStart"/>
+      <w:r>
+        <w:rPr>
+          <w:rFonts w:ascii="Consolas" w:hAnsi="Consolas"/>
+          <w:color w:val="6A737D"/>
+          <w:lang w:val="es-CO" w:eastAsia="es-CO"/>
+        </w:rPr>
+        <w:t>to</w:t>
+      </w:r>
+      <w:proofErr w:type="spellEnd"/>
+      <w:r>
+        <w:rPr>
+          <w:rFonts w:ascii="Consolas" w:hAnsi="Consolas"/>
+          <w:color w:val="6A737D"/>
+          <w:lang w:val="es-CO" w:eastAsia="es-CO"/>
+        </w:rPr>
+        <w:t xml:space="preserve"> </w:t>
+      </w:r>
+      <w:proofErr w:type="spellStart"/>
+      <w:r>
+        <w:rPr>
+          <w:rFonts w:ascii="Consolas" w:hAnsi="Consolas"/>
+          <w:color w:val="6A737D"/>
+          <w:lang w:val="es-CO" w:eastAsia="es-CO"/>
+        </w:rPr>
+        <w:t>make</w:t>
+      </w:r>
+      <w:proofErr w:type="spellEnd"/>
+      <w:r>
+        <w:rPr>
+          <w:rFonts w:ascii="Consolas" w:hAnsi="Consolas"/>
+          <w:color w:val="6A737D"/>
+          <w:lang w:val="es-CO" w:eastAsia="es-CO"/>
+        </w:rPr>
+        <w:t xml:space="preserve"> a </w:t>
+      </w:r>
+      <w:proofErr w:type="spellStart"/>
+      <w:r>
+        <w:rPr>
+          <w:rFonts w:ascii="Consolas" w:hAnsi="Consolas"/>
+          <w:color w:val="6A737D"/>
+          <w:lang w:val="es-CO" w:eastAsia="es-CO"/>
+        </w:rPr>
+        <w:t>retry</w:t>
+      </w:r>
+      <w:proofErr w:type="spellEnd"/>
     </w:p>
     <w:p>
       <w:pPr>
@@ -8954,6 +9195,371 @@
           <w:color w:val="24292E"/>
           <w:sz w:val="20"/>
           <w:szCs w:val="20"/>
+          <w:lang w:val="es-CO" w:eastAsia="es-CO"/>
+        </w:rPr>
+      </w:pPr>
+      <w:r>
+        <w:rPr>
+          <w:rFonts w:ascii="Consolas" w:eastAsia="Times New Roman" w:hAnsi="Consolas" w:cs="Courier New"/>
+          <w:color w:val="24292E"/>
+          <w:sz w:val="20"/>
+          <w:szCs w:val="20"/>
+          <w:lang w:val="es-CO" w:eastAsia="es-CO"/>
+        </w:rPr>
+        <w:t xml:space="preserve">  </w:t>
+      </w:r>
+      <w:proofErr w:type="spellStart"/>
+      <w:r>
+        <w:rPr>
+          <w:rFonts w:ascii="Consolas" w:eastAsia="Times New Roman" w:hAnsi="Consolas" w:cs="Courier New"/>
+          <w:color w:val="24292E"/>
+          <w:sz w:val="20"/>
+          <w:szCs w:val="20"/>
+          <w:lang w:val="es-CO" w:eastAsia="es-CO"/>
+        </w:rPr>
+        <w:t>ChunkedTransfer</w:t>
+      </w:r>
+      <w:proofErr w:type="spellEnd"/>
+      <w:r>
+        <w:rPr>
+          <w:rFonts w:ascii="Consolas" w:eastAsia="Times New Roman" w:hAnsi="Consolas" w:cs="Courier New"/>
+          <w:color w:val="24292E"/>
+          <w:sz w:val="20"/>
+          <w:szCs w:val="20"/>
+          <w:lang w:val="es-CO" w:eastAsia="es-CO"/>
+        </w:rPr>
+        <w:t xml:space="preserve"> </w:t>
+      </w:r>
+      <w:r>
+        <w:rPr>
+          <w:rFonts w:ascii="Consolas" w:eastAsia="Times New Roman" w:hAnsi="Consolas" w:cs="Courier New"/>
+          <w:color w:val="D73A49"/>
+          <w:sz w:val="20"/>
+          <w:szCs w:val="20"/>
+          <w:lang w:val="es-CO" w:eastAsia="es-CO"/>
+        </w:rPr>
+        <w:t>=</w:t>
+      </w:r>
+      <w:r>
+        <w:rPr>
+          <w:rFonts w:ascii="Consolas" w:eastAsia="Times New Roman" w:hAnsi="Consolas" w:cs="Courier New"/>
+          <w:color w:val="24292E"/>
+          <w:sz w:val="20"/>
+          <w:szCs w:val="20"/>
+          <w:lang w:val="es-CO" w:eastAsia="es-CO"/>
+        </w:rPr>
+        <w:t xml:space="preserve"> </w:t>
+      </w:r>
+      <w:r>
+        <w:rPr>
+          <w:rFonts w:ascii="Consolas" w:eastAsia="Times New Roman" w:hAnsi="Consolas" w:cs="Courier New"/>
+          <w:color w:val="005CC5"/>
+          <w:sz w:val="20"/>
+          <w:szCs w:val="20"/>
+          <w:lang w:val="es-CO" w:eastAsia="es-CO"/>
+        </w:rPr>
+        <w:t>true</w:t>
+      </w:r>
+      <w:r>
+        <w:rPr>
+          <w:rFonts w:ascii="Consolas" w:eastAsia="Times New Roman" w:hAnsi="Consolas" w:cs="Courier New"/>
+          <w:color w:val="24292E"/>
+          <w:sz w:val="20"/>
+          <w:szCs w:val="20"/>
+          <w:lang w:val="es-CO" w:eastAsia="es-CO"/>
+        </w:rPr>
+        <w:t>,</w:t>
+      </w:r>
+    </w:p>
+    <w:p>
+      <w:pPr>
+        <w:shd w:val="clear" w:color="auto" w:fill="F6F8FA"/>
+        <w:tabs>
+          <w:tab w:val="left" w:pos="916"/>
+          <w:tab w:val="left" w:pos="1832"/>
+          <w:tab w:val="left" w:pos="2748"/>
+          <w:tab w:val="left" w:pos="3664"/>
+          <w:tab w:val="left" w:pos="4580"/>
+          <w:tab w:val="left" w:pos="5496"/>
+          <w:tab w:val="left" w:pos="6412"/>
+          <w:tab w:val="left" w:pos="7328"/>
+          <w:tab w:val="left" w:pos="8244"/>
+          <w:tab w:val="left" w:pos="9160"/>
+          <w:tab w:val="left" w:pos="10076"/>
+          <w:tab w:val="left" w:pos="10992"/>
+          <w:tab w:val="left" w:pos="11908"/>
+          <w:tab w:val="left" w:pos="12824"/>
+          <w:tab w:val="left" w:pos="13740"/>
+          <w:tab w:val="left" w:pos="14656"/>
+        </w:tabs>
+        <w:spacing w:after="0" w:line="240" w:lineRule="auto"/>
+        <w:rPr>
+          <w:rFonts w:ascii="Consolas" w:eastAsia="Times New Roman" w:hAnsi="Consolas" w:cs="Courier New"/>
+          <w:color w:val="24292E"/>
+          <w:sz w:val="20"/>
+          <w:szCs w:val="20"/>
+          <w:lang w:val="es-CO" w:eastAsia="es-CO"/>
+        </w:rPr>
+      </w:pPr>
+      <w:r>
+        <w:rPr>
+          <w:rFonts w:ascii="Consolas" w:eastAsia="Times New Roman" w:hAnsi="Consolas" w:cs="Courier New"/>
+          <w:color w:val="24292E"/>
+          <w:sz w:val="20"/>
+          <w:szCs w:val="20"/>
+          <w:lang w:val="es-CO" w:eastAsia="es-CO"/>
+        </w:rPr>
+        <w:t xml:space="preserve">  </w:t>
+      </w:r>
+      <w:proofErr w:type="spellStart"/>
+      <w:r>
+        <w:rPr>
+          <w:rFonts w:ascii="Consolas" w:eastAsia="Times New Roman" w:hAnsi="Consolas" w:cs="Courier New"/>
+          <w:color w:val="24292E"/>
+          <w:sz w:val="20"/>
+          <w:szCs w:val="20"/>
+          <w:lang w:val="es-CO" w:eastAsia="es-CO"/>
+        </w:rPr>
+        <w:t>IgnoreHttpException</w:t>
+      </w:r>
+      <w:proofErr w:type="spellEnd"/>
+      <w:r>
+        <w:rPr>
+          <w:rFonts w:ascii="Consolas" w:eastAsia="Times New Roman" w:hAnsi="Consolas" w:cs="Courier New"/>
+          <w:color w:val="24292E"/>
+          <w:sz w:val="20"/>
+          <w:szCs w:val="20"/>
+          <w:lang w:val="es-CO" w:eastAsia="es-CO"/>
+        </w:rPr>
+        <w:t xml:space="preserve"> </w:t>
+      </w:r>
+      <w:r>
+        <w:rPr>
+          <w:rFonts w:ascii="Consolas" w:eastAsia="Times New Roman" w:hAnsi="Consolas" w:cs="Courier New"/>
+          <w:color w:val="D73A49"/>
+          <w:sz w:val="20"/>
+          <w:szCs w:val="20"/>
+          <w:lang w:val="es-CO" w:eastAsia="es-CO"/>
+        </w:rPr>
+        <w:t>=</w:t>
+      </w:r>
+      <w:r>
+        <w:rPr>
+          <w:rFonts w:ascii="Consolas" w:eastAsia="Times New Roman" w:hAnsi="Consolas" w:cs="Courier New"/>
+          <w:color w:val="24292E"/>
+          <w:sz w:val="20"/>
+          <w:szCs w:val="20"/>
+          <w:lang w:val="es-CO" w:eastAsia="es-CO"/>
+        </w:rPr>
+        <w:t xml:space="preserve"> </w:t>
+      </w:r>
+      <w:r>
+        <w:rPr>
+          <w:rFonts w:ascii="Consolas" w:eastAsia="Times New Roman" w:hAnsi="Consolas" w:cs="Courier New"/>
+          <w:color w:val="005CC5"/>
+          <w:sz w:val="20"/>
+          <w:szCs w:val="20"/>
+          <w:lang w:val="es-CO" w:eastAsia="es-CO"/>
+        </w:rPr>
+        <w:t>true</w:t>
+      </w:r>
+      <w:r>
+        <w:rPr>
+          <w:rFonts w:ascii="Consolas" w:eastAsia="Times New Roman" w:hAnsi="Consolas" w:cs="Courier New"/>
+          <w:color w:val="24292E"/>
+          <w:sz w:val="20"/>
+          <w:szCs w:val="20"/>
+          <w:lang w:val="es-CO" w:eastAsia="es-CO"/>
+        </w:rPr>
+        <w:t xml:space="preserve"> </w:t>
+      </w:r>
+      <w:r>
+        <w:rPr>
+          <w:rFonts w:ascii="Consolas" w:eastAsia="Times New Roman" w:hAnsi="Consolas" w:cs="Courier New"/>
+          <w:color w:val="6A737D"/>
+          <w:sz w:val="20"/>
+          <w:szCs w:val="20"/>
+          <w:lang w:val="es-CO" w:eastAsia="es-CO"/>
+        </w:rPr>
+        <w:t>//</w:t>
+      </w:r>
+      <w:proofErr w:type="spellStart"/>
+      <w:r>
+        <w:rPr>
+          <w:rFonts w:ascii="Consolas" w:eastAsia="Times New Roman" w:hAnsi="Consolas" w:cs="Courier New"/>
+          <w:color w:val="6A737D"/>
+          <w:sz w:val="20"/>
+          <w:szCs w:val="20"/>
+          <w:lang w:val="es-CO" w:eastAsia="es-CO"/>
+        </w:rPr>
+        <w:t>Prevent</w:t>
+      </w:r>
+      <w:proofErr w:type="spellEnd"/>
+      <w:r>
+        <w:rPr>
+          <w:rFonts w:ascii="Consolas" w:eastAsia="Times New Roman" w:hAnsi="Consolas" w:cs="Courier New"/>
+          <w:color w:val="6A737D"/>
+          <w:sz w:val="20"/>
+          <w:szCs w:val="20"/>
+          <w:lang w:val="es-CO" w:eastAsia="es-CO"/>
+        </w:rPr>
+        <w:t xml:space="preserve"> </w:t>
+      </w:r>
+      <w:proofErr w:type="spellStart"/>
+      <w:r>
+        <w:rPr>
+          <w:rFonts w:ascii="Consolas" w:eastAsia="Times New Roman" w:hAnsi="Consolas" w:cs="Courier New"/>
+          <w:color w:val="6A737D"/>
+          <w:sz w:val="20"/>
+          <w:szCs w:val="20"/>
+          <w:lang w:val="es-CO" w:eastAsia="es-CO"/>
+        </w:rPr>
+        <w:t>to</w:t>
+      </w:r>
+      <w:proofErr w:type="spellEnd"/>
+      <w:r>
+        <w:rPr>
+          <w:rFonts w:ascii="Consolas" w:eastAsia="Times New Roman" w:hAnsi="Consolas" w:cs="Courier New"/>
+          <w:color w:val="6A737D"/>
+          <w:sz w:val="20"/>
+          <w:szCs w:val="20"/>
+          <w:lang w:val="es-CO" w:eastAsia="es-CO"/>
+        </w:rPr>
+        <w:t xml:space="preserve"> catch http </w:t>
+      </w:r>
+      <w:proofErr w:type="spellStart"/>
+      <w:r>
+        <w:rPr>
+          <w:rFonts w:ascii="Consolas" w:eastAsia="Times New Roman" w:hAnsi="Consolas" w:cs="Courier New"/>
+          <w:color w:val="6A737D"/>
+          <w:sz w:val="20"/>
+          <w:szCs w:val="20"/>
+          <w:lang w:val="es-CO" w:eastAsia="es-CO"/>
+        </w:rPr>
+        <w:t>exceptions</w:t>
+      </w:r>
+      <w:proofErr w:type="spellEnd"/>
+    </w:p>
+    <w:p>
+      <w:pPr>
+        <w:shd w:val="clear" w:color="auto" w:fill="F6F8FA"/>
+        <w:tabs>
+          <w:tab w:val="left" w:pos="916"/>
+          <w:tab w:val="left" w:pos="1832"/>
+          <w:tab w:val="left" w:pos="2748"/>
+          <w:tab w:val="left" w:pos="3664"/>
+          <w:tab w:val="left" w:pos="4580"/>
+          <w:tab w:val="left" w:pos="5496"/>
+          <w:tab w:val="left" w:pos="6412"/>
+          <w:tab w:val="left" w:pos="7328"/>
+          <w:tab w:val="left" w:pos="8244"/>
+          <w:tab w:val="left" w:pos="9160"/>
+          <w:tab w:val="left" w:pos="10076"/>
+          <w:tab w:val="left" w:pos="10992"/>
+          <w:tab w:val="left" w:pos="11908"/>
+          <w:tab w:val="left" w:pos="12824"/>
+          <w:tab w:val="left" w:pos="13740"/>
+          <w:tab w:val="left" w:pos="14656"/>
+        </w:tabs>
+        <w:spacing w:after="0" w:line="240" w:lineRule="auto"/>
+        <w:rPr>
+          <w:rFonts w:ascii="Consolas" w:eastAsia="Times New Roman" w:hAnsi="Consolas" w:cs="Courier New"/>
+          <w:color w:val="24292E"/>
+          <w:sz w:val="20"/>
+          <w:szCs w:val="20"/>
+          <w:lang w:val="en-US" w:eastAsia="es-MX"/>
+        </w:rPr>
+      </w:pPr>
+      <w:r>
+        <w:rPr>
+          <w:rFonts w:ascii="Consolas" w:eastAsia="Times New Roman" w:hAnsi="Consolas" w:cs="Courier New"/>
+          <w:color w:val="24292E"/>
+          <w:sz w:val="20"/>
+          <w:szCs w:val="20"/>
+          <w:lang w:val="en-US" w:eastAsia="es-MX"/>
+        </w:rPr>
+        <w:t>}</w:t>
+      </w:r>
+      <w:proofErr w:type="gramStart"/>
+      <w:r>
+        <w:rPr>
+          <w:rFonts w:ascii="Consolas" w:eastAsia="Times New Roman" w:hAnsi="Consolas" w:cs="Courier New"/>
+          <w:color w:val="24292E"/>
+          <w:sz w:val="20"/>
+          <w:szCs w:val="20"/>
+          <w:lang w:val="en-US" w:eastAsia="es-MX"/>
+        </w:rPr>
+        <w:t>).</w:t>
+      </w:r>
+      <w:r>
+        <w:rPr>
+          <w:rFonts w:ascii="Consolas" w:eastAsia="Times New Roman" w:hAnsi="Consolas" w:cs="Courier New"/>
+          <w:color w:val="6F42C1"/>
+          <w:sz w:val="20"/>
+          <w:szCs w:val="20"/>
+          <w:lang w:val="en-US" w:eastAsia="es-MX"/>
+        </w:rPr>
+        <w:t>Then</w:t>
+      </w:r>
+      <w:proofErr w:type="gramEnd"/>
+      <w:r>
+        <w:rPr>
+          <w:rFonts w:ascii="Consolas" w:eastAsia="Times New Roman" w:hAnsi="Consolas" w:cs="Courier New"/>
+          <w:color w:val="24292E"/>
+          <w:sz w:val="20"/>
+          <w:szCs w:val="20"/>
+          <w:lang w:val="en-US" w:eastAsia="es-MX"/>
+        </w:rPr>
+        <w:t xml:space="preserve">(response </w:t>
+      </w:r>
+      <w:r>
+        <w:rPr>
+          <w:rFonts w:ascii="Consolas" w:eastAsia="Times New Roman" w:hAnsi="Consolas" w:cs="Courier New"/>
+          <w:color w:val="D73A49"/>
+          <w:sz w:val="20"/>
+          <w:szCs w:val="20"/>
+          <w:lang w:val="en-US" w:eastAsia="es-MX"/>
+        </w:rPr>
+        <w:t>=&gt;</w:t>
+      </w:r>
+      <w:r>
+        <w:rPr>
+          <w:rFonts w:ascii="Consolas" w:eastAsia="Times New Roman" w:hAnsi="Consolas" w:cs="Courier New"/>
+          <w:color w:val="24292E"/>
+          <w:sz w:val="20"/>
+          <w:szCs w:val="20"/>
+          <w:lang w:val="en-US" w:eastAsia="es-MX"/>
+        </w:rPr>
+        <w:t xml:space="preserve"> {</w:t>
+      </w:r>
+    </w:p>
+    <w:p>
+      <w:pPr>
+        <w:shd w:val="clear" w:color="auto" w:fill="F6F8FA"/>
+        <w:tabs>
+          <w:tab w:val="left" w:pos="916"/>
+          <w:tab w:val="left" w:pos="1832"/>
+          <w:tab w:val="left" w:pos="2748"/>
+          <w:tab w:val="left" w:pos="3664"/>
+          <w:tab w:val="left" w:pos="4580"/>
+          <w:tab w:val="left" w:pos="5496"/>
+          <w:tab w:val="left" w:pos="6412"/>
+          <w:tab w:val="left" w:pos="7328"/>
+          <w:tab w:val="left" w:pos="8244"/>
+          <w:tab w:val="left" w:pos="9160"/>
+          <w:tab w:val="left" w:pos="10076"/>
+          <w:tab w:val="left" w:pos="10992"/>
+          <w:tab w:val="left" w:pos="11908"/>
+          <w:tab w:val="left" w:pos="12824"/>
+          <w:tab w:val="left" w:pos="13740"/>
+          <w:tab w:val="left" w:pos="14656"/>
+        </w:tabs>
+        <w:spacing w:after="0" w:line="240" w:lineRule="auto"/>
+        <w:rPr>
+          <w:rFonts w:ascii="Consolas" w:eastAsia="Times New Roman" w:hAnsi="Consolas" w:cs="Courier New"/>
+          <w:color w:val="24292E"/>
+          <w:sz w:val="20"/>
+          <w:szCs w:val="20"/>
           <w:lang w:val="en-US" w:eastAsia="es-MX"/>
         </w:rPr>
       </w:pPr>
@@ -11036,6 +11642,7 @@
           <w:szCs w:val="20"/>
           <w:lang w:val="en-US" w:eastAsia="es-MX"/>
         </w:rPr>
+        <w:lastRenderedPageBreak/>
         <w:t>[</w:t>
       </w:r>
       <w:r>
@@ -11221,7 +11828,6 @@
           <w:szCs w:val="20"/>
           <w:lang w:val="en-US" w:eastAsia="es-MX"/>
         </w:rPr>
-        <w:lastRenderedPageBreak/>
         <w:t xml:space="preserve">  </w:t>
       </w:r>
       <w:r>
@@ -16083,7 +16689,7 @@
     </w:p>
     <w:tbl>
       <w:tblPr>
-        <w:tblW w:w="5000" w:type="pct"/>
+        <w:tblW w:w="6667" w:type="pct"/>
         <w:tblCellMar>
           <w:top w:w="15" w:type="dxa"/>
           <w:left w:w="15" w:type="dxa"/>
@@ -16093,8 +16699,10 @@
         <w:tblLook w:val="04A0" w:firstRow="1" w:lastRow="0" w:firstColumn="1" w:lastColumn="0" w:noHBand="0" w:noVBand="1"/>
       </w:tblPr>
       <w:tblGrid>
-        <w:gridCol w:w="5205"/>
-        <w:gridCol w:w="5205"/>
+        <w:gridCol w:w="3471"/>
+        <w:gridCol w:w="3470"/>
+        <w:gridCol w:w="3470"/>
+        <w:gridCol w:w="3470"/>
       </w:tblGrid>
       <w:tr>
         <w:trPr>
@@ -16102,7 +16710,7 @@
         </w:trPr>
         <w:tc>
           <w:tcPr>
-            <w:tcW w:w="2500" w:type="pct"/>
+            <w:tcW w:w="1250" w:type="pct"/>
             <w:tcBorders>
               <w:top w:val="single" w:sz="6" w:space="0" w:color="DFE2E5"/>
               <w:left w:val="single" w:sz="6" w:space="0" w:color="DFE2E5"/>
@@ -16144,11 +16752,12 @@
                 <w:szCs w:val="24"/>
                 <w:lang w:eastAsia="es-MX"/>
               </w:rPr>
+              <w:lastRenderedPageBreak/>
               <w:drawing>
-                <wp:inline distT="0" distB="0" distL="0" distR="0" wp14:anchorId="454D5B40" wp14:editId="07777777">
+                <wp:inline distT="0" distB="0" distL="0" distR="0" wp14:anchorId="3BCBEB0F" wp14:editId="07777777">
                   <wp:extent cx="1112520" cy="1112520"/>
                   <wp:effectExtent l="0" t="0" r="0" b="0"/>
-                  <wp:docPr id="2" name="Picture 2" descr="jdnichollsc">
+                  <wp:docPr id="1" name="Picture 1" descr="jdnichollsc">
                     <a:hlinkClick xmlns:a="http://schemas.openxmlformats.org/drawingml/2006/main" r:id="rId18"/>
                   </wp:docPr>
                   <wp:cNvGraphicFramePr>
@@ -16158,7 +16767,7 @@
                     <a:graphicData uri="http://schemas.openxmlformats.org/drawingml/2006/picture">
                       <pic:pic xmlns:pic="http://schemas.openxmlformats.org/drawingml/2006/picture">
                         <pic:nvPicPr>
-                          <pic:cNvPr id="0" name="Picture 3" descr="jdnichollsc">
+                          <pic:cNvPr id="0" name="Picture 4" descr="jdnichollsc">
                             <a:hlinkClick r:id="rId18"/>
                           </pic:cNvPr>
                           <pic:cNvPicPr>
@@ -16201,7 +16810,7 @@
         </w:tc>
         <w:tc>
           <w:tcPr>
-            <w:tcW w:w="2500" w:type="pct"/>
+            <w:tcW w:w="1250" w:type="pct"/>
             <w:tcBorders>
               <w:top w:val="single" w:sz="6" w:space="0" w:color="DFE2E5"/>
               <w:left w:val="single" w:sz="6" w:space="0" w:color="DFE2E5"/>
@@ -16209,14 +16818,7 @@
               <w:right w:val="single" w:sz="6" w:space="0" w:color="DFE2E5"/>
             </w:tcBorders>
             <w:shd w:val="clear" w:color="auto" w:fill="FFFFFF"/>
-            <w:tcMar>
-              <w:top w:w="90" w:type="dxa"/>
-              <w:left w:w="195" w:type="dxa"/>
-              <w:bottom w:w="90" w:type="dxa"/>
-              <w:right w:w="195" w:type="dxa"/>
-            </w:tcMar>
             <w:vAlign w:val="center"/>
-            <w:hideMark/>
           </w:tcPr>
           <w:p>
             <w:pPr>
@@ -16226,7 +16828,8 @@
                 <w:rFonts w:ascii="Segoe UI" w:eastAsia="Times New Roman" w:hAnsi="Segoe UI" w:cs="Segoe UI"/>
                 <w:b/>
                 <w:bCs/>
-                <w:color w:val="24292E"/>
+                <w:noProof/>
+                <w:color w:val="0366D6"/>
                 <w:sz w:val="24"/>
                 <w:szCs w:val="24"/>
                 <w:lang w:eastAsia="es-MX"/>
@@ -16244,10 +16847,10 @@
                 <w:lang w:eastAsia="es-MX"/>
               </w:rPr>
               <w:drawing>
-                <wp:inline distT="0" distB="0" distL="0" distR="0" wp14:anchorId="3BCBEB0F" wp14:editId="07777777">
+                <wp:inline distT="0" distB="0" distL="0" distR="0" wp14:anchorId="022E93BE" wp14:editId="4FE69FB6">
                   <wp:extent cx="1112520" cy="1112520"/>
                   <wp:effectExtent l="0" t="0" r="0" b="0"/>
-                  <wp:docPr id="1" name="Picture 1" descr="jdnichollsc">
+                  <wp:docPr id="2" name="Picture 2" descr="jdnichollsc">
                     <a:hlinkClick xmlns:a="http://schemas.openxmlformats.org/drawingml/2006/main" r:id="rId20"/>
                   </wp:docPr>
                   <wp:cNvGraphicFramePr>
@@ -16257,7 +16860,7 @@
                     <a:graphicData uri="http://schemas.openxmlformats.org/drawingml/2006/picture">
                       <pic:pic xmlns:pic="http://schemas.openxmlformats.org/drawingml/2006/picture">
                         <pic:nvPicPr>
-                          <pic:cNvPr id="0" name="Picture 4" descr="jdnichollsc">
+                          <pic:cNvPr id="0" name="Picture 3" descr="jdnichollsc">
                             <a:hlinkClick r:id="rId20"/>
                           </pic:cNvPr>
                           <pic:cNvPicPr>
@@ -16298,11 +16901,127 @@
             </w:r>
           </w:p>
         </w:tc>
+        <w:tc>
+          <w:tcPr>
+            <w:tcW w:w="1250" w:type="pct"/>
+            <w:tcBorders>
+              <w:top w:val="single" w:sz="6" w:space="0" w:color="DFE2E5"/>
+              <w:left w:val="single" w:sz="6" w:space="0" w:color="DFE2E5"/>
+              <w:bottom w:val="single" w:sz="6" w:space="0" w:color="DFE2E5"/>
+              <w:right w:val="single" w:sz="6" w:space="0" w:color="DFE2E5"/>
+            </w:tcBorders>
+            <w:shd w:val="clear" w:color="auto" w:fill="FFFFFF"/>
+            <w:vAlign w:val="center"/>
+          </w:tcPr>
+          <w:p>
+            <w:pPr>
+              <w:spacing w:after="240" w:line="240" w:lineRule="auto"/>
+              <w:jc w:val="center"/>
+              <w:rPr>
+                <w:rFonts w:ascii="Segoe UI" w:eastAsia="Times New Roman" w:hAnsi="Segoe UI" w:cs="Segoe UI"/>
+                <w:b/>
+                <w:bCs/>
+                <w:noProof/>
+                <w:color w:val="0366D6"/>
+                <w:sz w:val="24"/>
+                <w:szCs w:val="24"/>
+                <w:lang w:eastAsia="es-MX"/>
+              </w:rPr>
+            </w:pPr>
+            <w:r>
+              <w:rPr>
+                <w:noProof/>
+              </w:rPr>
+              <w:drawing>
+                <wp:inline distT="0" distB="0" distL="0" distR="0" wp14:anchorId="5F6E6768" wp14:editId="2F64CFBC">
+                  <wp:extent cx="1112400" cy="1112400"/>
+                  <wp:effectExtent l="0" t="0" r="0" b="0"/>
+                  <wp:docPr id="8" name="Imagen 8" descr="https://avatars3.githubusercontent.com/u/25492923?s=460&amp;v=4">
+                    <a:hlinkClick xmlns:a="http://schemas.openxmlformats.org/drawingml/2006/main" r:id="rId22"/>
+                  </wp:docPr>
+                  <wp:cNvGraphicFramePr>
+                    <a:graphicFrameLocks xmlns:a="http://schemas.openxmlformats.org/drawingml/2006/main" noChangeAspect="1"/>
+                  </wp:cNvGraphicFramePr>
+                  <a:graphic xmlns:a="http://schemas.openxmlformats.org/drawingml/2006/main">
+                    <a:graphicData uri="http://schemas.openxmlformats.org/drawingml/2006/picture">
+                      <pic:pic xmlns:pic="http://schemas.openxmlformats.org/drawingml/2006/picture">
+                        <pic:nvPicPr>
+                          <pic:cNvPr id="8" name="Imagen 8" descr="https://avatars3.githubusercontent.com/u/25492923?s=460&amp;v=4">
+                            <a:hlinkClick r:id="rId22"/>
+                          </pic:cNvPr>
+                          <pic:cNvPicPr>
+                            <a:picLocks noChangeAspect="1" noChangeArrowheads="1"/>
+                          </pic:cNvPicPr>
+                        </pic:nvPicPr>
+                        <pic:blipFill>
+                          <a:blip r:embed="rId23" cstate="print">
+                            <a:extLst>
+                              <a:ext uri="{28A0092B-C50C-407E-A947-70E740481C1C}">
+                                <a14:useLocalDpi xmlns:a14="http://schemas.microsoft.com/office/drawing/2010/main" val="0"/>
+                              </a:ext>
+                            </a:extLst>
+                          </a:blip>
+                          <a:srcRect/>
+                          <a:stretch>
+                            <a:fillRect/>
+                          </a:stretch>
+                        </pic:blipFill>
+                        <pic:spPr bwMode="auto">
+                          <a:xfrm>
+                            <a:off x="0" y="0"/>
+                            <a:ext cx="1112400" cy="1112400"/>
+                          </a:xfrm>
+                          <a:prstGeom prst="rect">
+                            <a:avLst/>
+                          </a:prstGeom>
+                          <a:noFill/>
+                          <a:ln>
+                            <a:noFill/>
+                          </a:ln>
+                        </pic:spPr>
+                      </pic:pic>
+                    </a:graphicData>
+                  </a:graphic>
+                </wp:inline>
+              </w:drawing>
+            </w:r>
+            <w:bookmarkStart w:id="0" w:name="_GoBack"/>
+            <w:bookmarkEnd w:id="0"/>
+          </w:p>
+        </w:tc>
+        <w:tc>
+          <w:tcPr>
+            <w:tcW w:w="1250" w:type="pct"/>
+            <w:tcBorders>
+              <w:top w:val="single" w:sz="6" w:space="0" w:color="DFE2E5"/>
+              <w:left w:val="single" w:sz="6" w:space="0" w:color="DFE2E5"/>
+              <w:bottom w:val="single" w:sz="6" w:space="0" w:color="DFE2E5"/>
+              <w:right w:val="single" w:sz="6" w:space="0" w:color="DFE2E5"/>
+            </w:tcBorders>
+            <w:shd w:val="clear" w:color="auto" w:fill="FFFFFF"/>
+          </w:tcPr>
+          <w:p>
+            <w:pPr>
+              <w:spacing w:after="240" w:line="240" w:lineRule="auto"/>
+              <w:jc w:val="center"/>
+              <w:rPr>
+                <w:rFonts w:ascii="Segoe UI" w:eastAsia="Times New Roman" w:hAnsi="Segoe UI" w:cs="Segoe UI"/>
+                <w:b/>
+                <w:bCs/>
+                <w:noProof/>
+                <w:color w:val="0366D6"/>
+                <w:sz w:val="24"/>
+                <w:szCs w:val="24"/>
+                <w:lang w:eastAsia="es-MX"/>
+              </w:rPr>
+            </w:pPr>
+          </w:p>
+        </w:tc>
       </w:tr>
       <w:tr>
         <w:tc>
           <w:tcPr>
-            <w:tcW w:w="2500" w:type="pct"/>
+            <w:tcW w:w="1250" w:type="pct"/>
             <w:tcBorders>
               <w:top w:val="single" w:sz="6" w:space="0" w:color="DFE2E5"/>
               <w:left w:val="single" w:sz="6" w:space="0" w:color="DFE2E5"/>
@@ -16331,7 +17050,47 @@
                 <w:lang w:eastAsia="es-MX"/>
               </w:rPr>
             </w:pPr>
-            <w:hyperlink r:id="rId22" w:history="1">
+            <w:hyperlink r:id="rId24" w:history="1">
+              <w:r>
+                <w:rPr>
+                  <w:rFonts w:ascii="Segoe UI" w:eastAsia="Times New Roman" w:hAnsi="Segoe UI" w:cs="Segoe UI"/>
+                  <w:color w:val="0366D6"/>
+                  <w:sz w:val="24"/>
+                  <w:szCs w:val="24"/>
+                  <w:u w:val="single"/>
+                  <w:lang w:eastAsia="es-MX"/>
+                </w:rPr>
+                <w:t>Juan Nicholls</w:t>
+              </w:r>
+            </w:hyperlink>
+          </w:p>
+        </w:tc>
+        <w:tc>
+          <w:tcPr>
+            <w:tcW w:w="1250" w:type="pct"/>
+            <w:tcBorders>
+              <w:top w:val="single" w:sz="6" w:space="0" w:color="DFE2E5"/>
+              <w:left w:val="single" w:sz="6" w:space="0" w:color="DFE2E5"/>
+              <w:bottom w:val="single" w:sz="6" w:space="0" w:color="DFE2E5"/>
+              <w:right w:val="single" w:sz="6" w:space="0" w:color="DFE2E5"/>
+            </w:tcBorders>
+            <w:shd w:val="clear" w:color="auto" w:fill="FFFFFF"/>
+            <w:vAlign w:val="center"/>
+          </w:tcPr>
+          <w:p>
+            <w:pPr>
+              <w:spacing w:after="240" w:line="240" w:lineRule="auto"/>
+              <w:jc w:val="center"/>
+              <w:rPr>
+                <w:rFonts w:ascii="Segoe UI" w:eastAsia="Times New Roman" w:hAnsi="Segoe UI" w:cs="Segoe UI"/>
+                <w:color w:val="0366D6"/>
+                <w:sz w:val="24"/>
+                <w:szCs w:val="24"/>
+                <w:u w:val="single"/>
+                <w:lang w:eastAsia="es-MX"/>
+              </w:rPr>
+            </w:pPr>
+            <w:hyperlink r:id="rId25" w:history="1">
               <w:r>
                 <w:rPr>
                   <w:rFonts w:ascii="Segoe UI" w:eastAsia="Times New Roman" w:hAnsi="Segoe UI" w:cs="Segoe UI"/>
@@ -16348,7 +17107,7 @@
         </w:tc>
         <w:tc>
           <w:tcPr>
-            <w:tcW w:w="2500" w:type="pct"/>
+            <w:tcW w:w="1250" w:type="pct"/>
             <w:tcBorders>
               <w:top w:val="single" w:sz="6" w:space="0" w:color="DFE2E5"/>
               <w:left w:val="single" w:sz="6" w:space="0" w:color="DFE2E5"/>
@@ -16356,14 +17115,7 @@
               <w:right w:val="single" w:sz="6" w:space="0" w:color="DFE2E5"/>
             </w:tcBorders>
             <w:shd w:val="clear" w:color="auto" w:fill="FFFFFF"/>
-            <w:tcMar>
-              <w:top w:w="90" w:type="dxa"/>
-              <w:left w:w="195" w:type="dxa"/>
-              <w:bottom w:w="90" w:type="dxa"/>
-              <w:right w:w="195" w:type="dxa"/>
-            </w:tcMar>
             <w:vAlign w:val="center"/>
-            <w:hideMark/>
           </w:tcPr>
           <w:p>
             <w:pPr>
@@ -16371,13 +17123,15 @@
               <w:jc w:val="center"/>
               <w:rPr>
                 <w:rFonts w:ascii="Segoe UI" w:eastAsia="Times New Roman" w:hAnsi="Segoe UI" w:cs="Segoe UI"/>
-                <w:color w:val="24292E"/>
+                <w:color w:val="0366D6"/>
                 <w:sz w:val="24"/>
                 <w:szCs w:val="24"/>
+                <w:u w:val="single"/>
                 <w:lang w:eastAsia="es-MX"/>
               </w:rPr>
             </w:pPr>
-            <w:hyperlink r:id="rId23" w:history="1">
+            <w:hyperlink r:id="rId26" w:history="1">
+              <w:proofErr w:type="spellStart"/>
               <w:r>
                 <w:rPr>
                   <w:rFonts w:ascii="Segoe UI" w:eastAsia="Times New Roman" w:hAnsi="Segoe UI" w:cs="Segoe UI"/>
@@ -16387,9 +17141,36 @@
                   <w:u w:val="single"/>
                   <w:lang w:eastAsia="es-MX"/>
                 </w:rPr>
-                <w:t>Juan Nicholls</w:t>
+                <w:t>Nasdull</w:t>
               </w:r>
+              <w:proofErr w:type="spellEnd"/>
             </w:hyperlink>
+          </w:p>
+        </w:tc>
+        <w:tc>
+          <w:tcPr>
+            <w:tcW w:w="1250" w:type="pct"/>
+            <w:tcBorders>
+              <w:top w:val="single" w:sz="6" w:space="0" w:color="DFE2E5"/>
+              <w:left w:val="single" w:sz="6" w:space="0" w:color="DFE2E5"/>
+              <w:bottom w:val="single" w:sz="6" w:space="0" w:color="DFE2E5"/>
+              <w:right w:val="single" w:sz="6" w:space="0" w:color="DFE2E5"/>
+            </w:tcBorders>
+            <w:shd w:val="clear" w:color="auto" w:fill="FFFFFF"/>
+          </w:tcPr>
+          <w:p>
+            <w:pPr>
+              <w:spacing w:after="240" w:line="240" w:lineRule="auto"/>
+              <w:jc w:val="center"/>
+              <w:rPr>
+                <w:rFonts w:ascii="Segoe UI" w:eastAsia="Times New Roman" w:hAnsi="Segoe UI" w:cs="Segoe UI"/>
+                <w:color w:val="0366D6"/>
+                <w:sz w:val="24"/>
+                <w:szCs w:val="24"/>
+                <w:u w:val="single"/>
+                <w:lang w:eastAsia="es-MX"/>
+              </w:rPr>
+            </w:pPr>
           </w:p>
         </w:tc>
       </w:tr>
@@ -16505,7 +17286,7 @@
         </w:rPr>
         <w:t> </w:t>
       </w:r>
-      <w:hyperlink r:id="rId24" w:history="1">
+      <w:hyperlink r:id="rId27" w:history="1">
         <w:r>
           <w:rPr>
             <w:rFonts w:ascii="Segoe UI" w:eastAsia="Times New Roman" w:hAnsi="Segoe UI" w:cs="Segoe UI"/>
@@ -16602,7 +17383,7 @@
         </w:rPr>
         <w:t> Support </w:t>
       </w:r>
-      <w:hyperlink r:id="rId25" w:history="1">
+      <w:hyperlink r:id="rId28" w:history="1">
         <w:r>
           <w:rPr>
             <w:rFonts w:ascii="Segoe UI" w:eastAsia="Times New Roman" w:hAnsi="Segoe UI" w:cs="Segoe UI"/>
@@ -16701,7 +17482,7 @@
             <wp:effectExtent l="0" t="0" r="0" b="0"/>
             <wp:wrapSquare wrapText="bothSides"/>
             <wp:docPr id="5" name="Picture 5" descr="https://camo.githubusercontent.com/bfe05fdd6788ac087a212fb1d4935b80bd5b7bae/687474703a2f2f7068617365722e617a75726577656273697465732e6e65742f6173736574732f6e6963686f6c6c732e706e67">
-              <a:hlinkClick xmlns:a="http://schemas.openxmlformats.org/drawingml/2006/main" r:id="rId26" tgtFrame="&quot;_blank&quot;"/>
+              <a:hlinkClick xmlns:a="http://schemas.openxmlformats.org/drawingml/2006/main" r:id="rId29" tgtFrame="&quot;_blank&quot;"/>
             </wp:docPr>
             <wp:cNvGraphicFramePr>
               <a:graphicFrameLocks xmlns:a="http://schemas.openxmlformats.org/drawingml/2006/main" noChangeAspect="1"/>
@@ -16711,14 +17492,14 @@
                 <pic:pic xmlns:pic="http://schemas.openxmlformats.org/drawingml/2006/picture">
                   <pic:nvPicPr>
                     <pic:cNvPr id="0" name="Picture 3" descr="https://camo.githubusercontent.com/bfe05fdd6788ac087a212fb1d4935b80bd5b7bae/687474703a2f2f7068617365722e617a75726577656273697465732e6e65742f6173736574732f6e6963686f6c6c732e706e67">
-                      <a:hlinkClick r:id="rId26" tgtFrame="&quot;_blank&quot;"/>
+                      <a:hlinkClick r:id="rId29" tgtFrame="&quot;_blank&quot;"/>
                     </pic:cNvPr>
                     <pic:cNvPicPr>
                       <a:picLocks noChangeAspect="1" noChangeArrowheads="1"/>
                     </pic:cNvPicPr>
                   </pic:nvPicPr>
                   <pic:blipFill>
-                    <a:blip r:embed="rId27">
+                    <a:blip r:embed="rId30">
                       <a:extLst>
                         <a:ext uri="{28A0092B-C50C-407E-A947-70E740481C1C}">
                           <a14:useLocalDpi xmlns:a14="http://schemas.microsoft.com/office/drawing/2010/main" val="0"/>
@@ -16797,7 +17578,7 @@
           <w:lang w:val="en-US" w:eastAsia="es-MX"/>
         </w:rPr>
       </w:pPr>
-      <w:hyperlink r:id="rId28" w:tgtFrame="_blank" w:history="1"/>
+      <w:hyperlink r:id="rId31" w:tgtFrame="_blank" w:history="1"/>
     </w:p>
     <w:p>
       <w:pPr>

</xml_diff>